<commit_message>
Updated the coding style specifications.
</commit_message>
<xml_diff>
--- a/Coding StyleV2.docx
+++ b/Coding StyleV2.docx
@@ -1,6 +1,6 @@
 
 <file path=word/document.xml><?xml version="1.0" encoding="utf-8"?>
-<w:document xmlns:wpc="http://schemas.microsoft.com/office/word/2010/wordprocessingCanvas" xmlns:mo="http://schemas.microsoft.com/office/mac/office/2008/main" xmlns:mc="http://schemas.openxmlformats.org/markup-compatibility/2006" xmlns:mv="urn:schemas-microsoft-com:mac:vml" xmlns:o="urn:schemas-microsoft-com:office:office" xmlns:r="http://schemas.openxmlformats.org/officeDocument/2006/relationships" xmlns:m="http://schemas.openxmlformats.org/officeDocument/2006/math" xmlns:v="urn:schemas-microsoft-com:vml" xmlns:wp14="http://schemas.microsoft.com/office/word/2010/wordprocessingDrawing" xmlns:wp="http://schemas.openxmlformats.org/drawingml/2006/wordprocessingDrawing" xmlns:w10="urn:schemas-microsoft-com:office:word" xmlns:w="http://schemas.openxmlformats.org/wordprocessingml/2006/main" xmlns:w14="http://schemas.microsoft.com/office/word/2010/wordml" xmlns:wpg="http://schemas.microsoft.com/office/word/2010/wordprocessingGroup" xmlns:wpi="http://schemas.microsoft.com/office/word/2010/wordprocessingInk" xmlns:wne="http://schemas.microsoft.com/office/word/2006/wordml" xmlns:wps="http://schemas.microsoft.com/office/word/2010/wordprocessingShape" mc:Ignorable="w14 wp14">
+<w:document xmlns:ve="http://schemas.openxmlformats.org/markup-compatibility/2006" xmlns:o="urn:schemas-microsoft-com:office:office" xmlns:r="http://schemas.openxmlformats.org/officeDocument/2006/relationships" xmlns:m="http://schemas.openxmlformats.org/officeDocument/2006/math" xmlns:v="urn:schemas-microsoft-com:vml" xmlns:wp="http://schemas.openxmlformats.org/drawingml/2006/wordprocessingDrawing" xmlns:w10="urn:schemas-microsoft-com:office:word" xmlns:w="http://schemas.openxmlformats.org/wordprocessingml/2006/main" xmlns:wne="http://schemas.microsoft.com/office/word/2006/wordml">
   <w:body>
     <w:p>
       <w:pPr>
@@ -95,302 +95,462 @@
     </w:p>
     <w:p/>
     <w:p>
-      <w:r>
-        <w:t>All .h files must be included in the Res</w:t>
-      </w:r>
-      <w:r>
-        <w:t>ourcePath.hpp file. This provides a record of all header files</w:t>
-      </w:r>
-      <w:r>
-        <w:t xml:space="preserve"> in one place. Every </w:t>
-      </w:r>
-      <w:r>
-        <w:t>.</w:t>
-      </w:r>
-      <w:proofErr w:type="spellStart"/>
-      <w:r>
-        <w:t>cpp</w:t>
-      </w:r>
-      <w:proofErr w:type="spellEnd"/>
-      <w:r>
-        <w:t xml:space="preserve"> file will only need to contain</w:t>
+      <w:pPr>
+        <w:pStyle w:val="Heading2"/>
+      </w:pPr>
+      <w:r>
+        <w:t>Include Statements</w:t>
+      </w:r>
+    </w:p>
+    <w:p/>
+    <w:p>
+      <w:r>
+        <w:t>Include statements shoul</w:t>
+      </w:r>
+      <w:r>
+        <w:t xml:space="preserve">d be sorted and grouped </w:t>
+      </w:r>
+      <w:r>
+        <w:t>by their hierarchical position in the system</w:t>
+      </w:r>
+      <w:r>
+        <w:t>,</w:t>
+      </w:r>
+      <w:r>
+        <w:t xml:space="preserve"> with low lev</w:t>
+      </w:r>
+      <w:r>
+        <w:t>el files included first.</w:t>
       </w:r>
       <w:r>
         <w:t xml:space="preserve"> </w:t>
       </w:r>
-    </w:p>
-    <w:p>
-      <w:r>
-        <w:rPr>
+      <w:r>
+        <w:t>Include statements should be located at the top of a file only.</w:t>
+      </w:r>
+      <w:r>
+        <w:t xml:space="preserve"> Local libraries should be placed below the external libraries.</w:t>
+      </w:r>
+    </w:p>
+    <w:p/>
+    <w:p>
+      <w:pPr>
+        <w:rPr>
+          <w:rFonts w:asciiTheme="majorHAnsi" w:hAnsiTheme="majorHAnsi"/>
+          <w:sz w:val="28"/>
+          <w:szCs w:val="28"/>
+        </w:rPr>
+      </w:pPr>
+      <w:r>
+        <w:rPr>
+          <w:rFonts w:asciiTheme="majorHAnsi" w:hAnsiTheme="majorHAnsi"/>
+          <w:sz w:val="28"/>
+          <w:szCs w:val="28"/>
+        </w:rPr>
+        <w:t>// Example of includes.</w:t>
+      </w:r>
+    </w:p>
+    <w:p>
+      <w:pPr>
+        <w:rPr>
+          <w:rFonts w:asciiTheme="majorHAnsi" w:hAnsiTheme="majorHAnsi"/>
+          <w:sz w:val="28"/>
+          <w:szCs w:val="28"/>
+        </w:rPr>
+      </w:pPr>
+      <w:r>
+        <w:rPr>
+          <w:rFonts w:asciiTheme="majorHAnsi" w:hAnsiTheme="majorHAnsi"/>
+          <w:sz w:val="28"/>
+          <w:szCs w:val="28"/>
+        </w:rPr>
+        <w:t>#include</w:t>
+      </w:r>
+      <w:r>
+        <w:rPr>
+          <w:rFonts w:asciiTheme="majorHAnsi" w:hAnsiTheme="majorHAnsi"/>
+          <w:sz w:val="28"/>
+          <w:szCs w:val="28"/>
+        </w:rPr>
+        <w:t xml:space="preserve"> </w:t>
+      </w:r>
+      <w:r>
+        <w:rPr>
+          <w:rFonts w:asciiTheme="majorHAnsi" w:hAnsiTheme="majorHAnsi"/>
+          <w:sz w:val="28"/>
+          <w:szCs w:val="28"/>
+        </w:rPr>
+        <w:t>&lt;</w:t>
+      </w:r>
+      <w:proofErr w:type="spellStart"/>
+      <w:r>
+        <w:rPr>
+          <w:rFonts w:asciiTheme="majorHAnsi" w:hAnsiTheme="majorHAnsi"/>
+          <w:sz w:val="28"/>
+          <w:szCs w:val="28"/>
+        </w:rPr>
+        <w:t>iostream</w:t>
+      </w:r>
+      <w:proofErr w:type="spellEnd"/>
+      <w:r>
+        <w:rPr>
+          <w:rFonts w:asciiTheme="majorHAnsi" w:hAnsiTheme="majorHAnsi"/>
+          <w:sz w:val="28"/>
+          <w:szCs w:val="28"/>
+        </w:rPr>
+        <w:t>&gt;</w:t>
+      </w:r>
+      <w:r>
+        <w:rPr>
+          <w:rFonts w:asciiTheme="majorHAnsi" w:hAnsiTheme="majorHAnsi"/>
+          <w:sz w:val="28"/>
+          <w:szCs w:val="28"/>
+        </w:rPr>
+        <w:t xml:space="preserve"> // Main external library.</w:t>
+      </w:r>
+    </w:p>
+    <w:p>
+      <w:pPr>
+        <w:rPr>
+          <w:rFonts w:asciiTheme="majorHAnsi" w:hAnsiTheme="majorHAnsi"/>
+          <w:sz w:val="28"/>
+          <w:szCs w:val="28"/>
+        </w:rPr>
+      </w:pPr>
+      <w:r>
+        <w:rPr>
+          <w:rFonts w:asciiTheme="majorHAnsi" w:hAnsiTheme="majorHAnsi"/>
+          <w:sz w:val="28"/>
+          <w:szCs w:val="28"/>
+        </w:rPr>
+        <w:t>#include</w:t>
+      </w:r>
+      <w:r>
+        <w:rPr>
+          <w:rFonts w:asciiTheme="majorHAnsi" w:hAnsiTheme="majorHAnsi"/>
+          <w:sz w:val="28"/>
+          <w:szCs w:val="28"/>
+        </w:rPr>
+        <w:t xml:space="preserve"> </w:t>
+      </w:r>
+      <w:r>
+        <w:rPr>
+          <w:rFonts w:asciiTheme="majorHAnsi" w:hAnsiTheme="majorHAnsi"/>
+          <w:sz w:val="28"/>
+          <w:szCs w:val="28"/>
+        </w:rPr>
+        <w:t>&lt;</w:t>
+      </w:r>
+      <w:proofErr w:type="spellStart"/>
+      <w:r>
+        <w:rPr>
+          <w:rFonts w:asciiTheme="majorHAnsi" w:hAnsiTheme="majorHAnsi"/>
+          <w:sz w:val="28"/>
+          <w:szCs w:val="28"/>
+        </w:rPr>
+        <w:t>fstream</w:t>
+      </w:r>
+      <w:proofErr w:type="spellEnd"/>
+      <w:r>
+        <w:rPr>
+          <w:rFonts w:asciiTheme="majorHAnsi" w:hAnsiTheme="majorHAnsi"/>
+          <w:sz w:val="28"/>
+          <w:szCs w:val="28"/>
+        </w:rPr>
+        <w:t>&gt;</w:t>
+      </w:r>
+      <w:r>
+        <w:rPr>
+          <w:rFonts w:asciiTheme="majorHAnsi" w:hAnsiTheme="majorHAnsi"/>
+          <w:sz w:val="28"/>
+          <w:szCs w:val="28"/>
+        </w:rPr>
+        <w:t xml:space="preserve"> // Main external library.</w:t>
+      </w:r>
+    </w:p>
+    <w:p>
+      <w:pPr>
+        <w:rPr>
+          <w:rFonts w:asciiTheme="majorHAnsi" w:hAnsiTheme="majorHAnsi"/>
+          <w:sz w:val="28"/>
+          <w:szCs w:val="28"/>
+        </w:rPr>
+      </w:pPr>
+      <w:r>
+        <w:rPr>
+          <w:rFonts w:asciiTheme="majorHAnsi" w:hAnsiTheme="majorHAnsi"/>
+          <w:sz w:val="28"/>
+          <w:szCs w:val="28"/>
+        </w:rPr>
+        <w:t>#include</w:t>
+      </w:r>
+      <w:r>
+        <w:rPr>
+          <w:rFonts w:asciiTheme="majorHAnsi" w:hAnsiTheme="majorHAnsi"/>
+          <w:sz w:val="28"/>
+          <w:szCs w:val="28"/>
+        </w:rPr>
+        <w:t xml:space="preserve"> </w:t>
+      </w:r>
+      <w:r>
+        <w:rPr>
+          <w:rFonts w:asciiTheme="majorHAnsi" w:hAnsiTheme="majorHAnsi"/>
+          <w:sz w:val="28"/>
+          <w:szCs w:val="28"/>
+        </w:rPr>
+        <w:t>&lt;</w:t>
+      </w:r>
+      <w:proofErr w:type="spellStart"/>
+      <w:r>
+        <w:rPr>
+          <w:rFonts w:asciiTheme="majorHAnsi" w:hAnsiTheme="majorHAnsi"/>
+          <w:sz w:val="28"/>
+          <w:szCs w:val="28"/>
+        </w:rPr>
+        <w:t>cmath</w:t>
+      </w:r>
+      <w:proofErr w:type="spellEnd"/>
+      <w:r>
+        <w:rPr>
+          <w:rFonts w:asciiTheme="majorHAnsi" w:hAnsiTheme="majorHAnsi"/>
+          <w:sz w:val="28"/>
+          <w:szCs w:val="28"/>
+        </w:rPr>
+        <w:t>&gt;</w:t>
+      </w:r>
+      <w:r>
+        <w:rPr>
+          <w:rFonts w:asciiTheme="majorHAnsi" w:hAnsiTheme="majorHAnsi"/>
+          <w:sz w:val="28"/>
+          <w:szCs w:val="28"/>
+        </w:rPr>
+        <w:t xml:space="preserve"> // Minor external library.</w:t>
+      </w:r>
+    </w:p>
+    <w:p>
+      <w:pPr>
+        <w:rPr>
+          <w:rFonts w:asciiTheme="majorHAnsi" w:hAnsiTheme="majorHAnsi"/>
+          <w:sz w:val="28"/>
+          <w:szCs w:val="28"/>
+        </w:rPr>
+      </w:pPr>
+      <w:r>
+        <w:rPr>
+          <w:rFonts w:asciiTheme="majorHAnsi" w:hAnsiTheme="majorHAnsi"/>
+          <w:sz w:val="28"/>
+          <w:szCs w:val="28"/>
+        </w:rPr>
+        <w:t>#include</w:t>
+      </w:r>
+      <w:r>
+        <w:rPr>
+          <w:rFonts w:asciiTheme="majorHAnsi" w:hAnsiTheme="majorHAnsi"/>
+          <w:sz w:val="28"/>
+          <w:szCs w:val="28"/>
+        </w:rPr>
+        <w:t xml:space="preserve"> </w:t>
+      </w:r>
+      <w:r>
+        <w:rPr>
+          <w:rFonts w:asciiTheme="majorHAnsi" w:hAnsiTheme="majorHAnsi"/>
+          <w:sz w:val="28"/>
+          <w:szCs w:val="28"/>
+        </w:rPr>
+        <w:t>&lt;</w:t>
+      </w:r>
+      <w:r>
+        <w:rPr>
+          <w:rFonts w:asciiTheme="majorHAnsi" w:hAnsiTheme="majorHAnsi"/>
+          <w:sz w:val="28"/>
+          <w:szCs w:val="28"/>
+        </w:rPr>
+        <w:t>algorithm</w:t>
+      </w:r>
+      <w:r>
+        <w:rPr>
+          <w:rFonts w:asciiTheme="majorHAnsi" w:hAnsiTheme="majorHAnsi"/>
+          <w:sz w:val="28"/>
+          <w:szCs w:val="28"/>
+        </w:rPr>
+        <w:t>&gt;</w:t>
+      </w:r>
+      <w:r>
+        <w:rPr>
+          <w:rFonts w:asciiTheme="majorHAnsi" w:hAnsiTheme="majorHAnsi"/>
+          <w:sz w:val="28"/>
+          <w:szCs w:val="28"/>
+        </w:rPr>
+        <w:t xml:space="preserve"> // Minor external library.</w:t>
+      </w:r>
+    </w:p>
+    <w:p>
+      <w:pPr>
+        <w:rPr>
+          <w:rFonts w:asciiTheme="majorHAnsi" w:hAnsiTheme="majorHAnsi"/>
+          <w:sz w:val="28"/>
+          <w:szCs w:val="28"/>
+        </w:rPr>
+      </w:pPr>
+      <w:r>
+        <w:rPr>
+          <w:rFonts w:asciiTheme="majorHAnsi" w:hAnsiTheme="majorHAnsi"/>
+          <w:sz w:val="28"/>
+          <w:szCs w:val="28"/>
+        </w:rPr>
+        <w:t>#include “</w:t>
+      </w:r>
+      <w:proofErr w:type="spellStart"/>
+      <w:r>
+        <w:rPr>
+          <w:rFonts w:asciiTheme="majorHAnsi" w:hAnsiTheme="majorHAnsi"/>
+          <w:sz w:val="28"/>
+          <w:szCs w:val="28"/>
+        </w:rPr>
+        <w:t>Functions.h</w:t>
+      </w:r>
+      <w:proofErr w:type="spellEnd"/>
+      <w:r>
+        <w:rPr>
+          <w:rFonts w:asciiTheme="majorHAnsi" w:hAnsiTheme="majorHAnsi"/>
+          <w:sz w:val="28"/>
+          <w:szCs w:val="28"/>
+        </w:rPr>
+        <w:t>”</w:t>
+      </w:r>
+      <w:r>
+        <w:rPr>
+          <w:rFonts w:asciiTheme="majorHAnsi" w:hAnsiTheme="majorHAnsi"/>
+          <w:sz w:val="28"/>
+          <w:szCs w:val="28"/>
+        </w:rPr>
+        <w:t xml:space="preserve"> // Main local library.</w:t>
+      </w:r>
+    </w:p>
+    <w:p>
+      <w:pPr>
+        <w:rPr>
+          <w:rFonts w:asciiTheme="majorHAnsi" w:hAnsiTheme="majorHAnsi"/>
+          <w:sz w:val="28"/>
+          <w:szCs w:val="28"/>
+        </w:rPr>
+      </w:pPr>
+      <w:r>
+        <w:rPr>
+          <w:rFonts w:asciiTheme="majorHAnsi" w:hAnsiTheme="majorHAnsi"/>
+          <w:sz w:val="28"/>
+          <w:szCs w:val="28"/>
+        </w:rPr>
+        <w:t>#include “</w:t>
+      </w:r>
+      <w:proofErr w:type="spellStart"/>
+      <w:r>
+        <w:rPr>
+          <w:rFonts w:asciiTheme="majorHAnsi" w:hAnsiTheme="majorHAnsi"/>
+          <w:sz w:val="28"/>
+          <w:szCs w:val="28"/>
+        </w:rPr>
+        <w:t>OtherFunctions.h</w:t>
+      </w:r>
+      <w:proofErr w:type="spellEnd"/>
+      <w:r>
+        <w:rPr>
+          <w:rFonts w:asciiTheme="majorHAnsi" w:hAnsiTheme="majorHAnsi"/>
+          <w:sz w:val="28"/>
+          <w:szCs w:val="28"/>
+        </w:rPr>
+        <w:t>”</w:t>
+      </w:r>
+      <w:r>
+        <w:rPr>
+          <w:rFonts w:asciiTheme="majorHAnsi" w:hAnsiTheme="majorHAnsi"/>
+          <w:sz w:val="28"/>
+          <w:szCs w:val="28"/>
+        </w:rPr>
+        <w:t xml:space="preserve"> // Minor local library.</w:t>
+      </w:r>
+    </w:p>
+    <w:p>
+      <w:pPr>
+        <w:rPr>
+          <w:rFonts w:asciiTheme="majorHAnsi" w:hAnsiTheme="majorHAnsi"/>
+          <w:sz w:val="28"/>
+          <w:szCs w:val="28"/>
+        </w:rPr>
+      </w:pPr>
+    </w:p>
+    <w:p>
+      <w:pPr>
+        <w:rPr>
+          <w:rFonts w:asciiTheme="majorHAnsi" w:hAnsiTheme="majorHAnsi"/>
+          <w:sz w:val="28"/>
+          <w:szCs w:val="28"/>
+        </w:rPr>
+      </w:pPr>
+      <w:proofErr w:type="gramStart"/>
+      <w:r>
+        <w:rPr>
+          <w:rFonts w:asciiTheme="majorHAnsi" w:hAnsiTheme="majorHAnsi"/>
+          <w:sz w:val="28"/>
+          <w:szCs w:val="28"/>
+        </w:rPr>
+        <w:t>u</w:t>
+      </w:r>
+      <w:r>
+        <w:rPr>
+          <w:rFonts w:asciiTheme="majorHAnsi" w:hAnsiTheme="majorHAnsi"/>
+          <w:sz w:val="28"/>
+          <w:szCs w:val="28"/>
+        </w:rPr>
+        <w:t>sing</w:t>
+      </w:r>
+      <w:proofErr w:type="gramEnd"/>
+      <w:r>
+        <w:rPr>
+          <w:rFonts w:asciiTheme="majorHAnsi" w:hAnsiTheme="majorHAnsi"/>
+          <w:sz w:val="28"/>
+          <w:szCs w:val="28"/>
+        </w:rPr>
+        <w:t xml:space="preserve"> namespace std; // ONLY USE THIS IN .CPP FILES.</w:t>
+      </w:r>
+    </w:p>
+    <w:p/>
+    <w:p>
+      <w:pPr>
+        <w:pStyle w:val="Heading2"/>
+      </w:pPr>
+      <w:r>
+        <w:t>The #define Guard</w:t>
+      </w:r>
+    </w:p>
+    <w:p/>
+    <w:p>
+      <w:r>
+        <w:t>All header files should have the #define guard</w:t>
+      </w:r>
+      <w:r>
+        <w:t xml:space="preserve"> to avoid duplicate</w:t>
+      </w:r>
+      <w:r>
+        <w:t xml:space="preserve"> declarations. </w:t>
+      </w:r>
+    </w:p>
+    <w:p>
+      <w:r>
+        <w:t xml:space="preserve">Formatting for the #define guard should be </w:t>
+      </w:r>
+      <w:r>
+        <w:rPr>
+          <w:rFonts w:asciiTheme="majorHAnsi" w:hAnsiTheme="majorHAnsi"/>
+        </w:rPr>
+        <w:t>&lt;</w:t>
+      </w:r>
+      <w:r>
+        <w:rPr>
+          <w:rFonts w:asciiTheme="majorHAnsi" w:hAnsiTheme="majorHAnsi"/>
           <w:i/>
         </w:rPr>
-        <w:t>#</w:t>
-      </w:r>
-      <w:proofErr w:type="gramStart"/>
-      <w:r>
-        <w:rPr>
-          <w:i/>
-        </w:rPr>
-        <w:t>include</w:t>
-      </w:r>
-      <w:proofErr w:type="gramEnd"/>
-      <w:r>
-        <w:rPr>
-          <w:i/>
-        </w:rPr>
-        <w:t xml:space="preserve"> “ResourcePath.hpp”.</w:t>
-      </w:r>
-    </w:p>
-    <w:p/>
-    <w:p>
-      <w:pPr>
-        <w:pStyle w:val="Heading2"/>
-      </w:pPr>
-      <w:r>
-        <w:t>Include Statements</w:t>
-      </w:r>
-    </w:p>
-    <w:p/>
-    <w:p>
-      <w:r>
-        <w:t>Include statements shoul</w:t>
-      </w:r>
-      <w:r>
-        <w:t xml:space="preserve">d be sorted and grouped </w:t>
-      </w:r>
-      <w:r>
-        <w:t>by their hierarchical position in the system</w:t>
-      </w:r>
-      <w:r>
-        <w:t>,</w:t>
-      </w:r>
-      <w:r>
-        <w:t xml:space="preserve"> with low lev</w:t>
-      </w:r>
-      <w:r>
-        <w:t>el files included first. A</w:t>
-      </w:r>
-      <w:r>
-        <w:t xml:space="preserve">n empty line </w:t>
-      </w:r>
-      <w:r>
-        <w:t xml:space="preserve">should be placed </w:t>
-      </w:r>
-      <w:r>
-        <w:t>between groups of include statements.</w:t>
-      </w:r>
-      <w:r>
-        <w:t xml:space="preserve"> </w:t>
-      </w:r>
-      <w:r>
-        <w:t>Include statements should be located at the top of a file only.</w:t>
-      </w:r>
-    </w:p>
-    <w:p/>
-    <w:p>
-      <w:r>
-        <w:t>Example:</w:t>
-      </w:r>
-    </w:p>
-    <w:p>
-      <w:pPr>
-        <w:rPr>
-          <w:i/>
-        </w:rPr>
-      </w:pPr>
-      <w:r>
-        <w:rPr>
-          <w:i/>
-        </w:rPr>
-        <w:t>#</w:t>
-      </w:r>
-      <w:proofErr w:type="gramStart"/>
-      <w:r>
-        <w:rPr>
-          <w:i/>
-        </w:rPr>
-        <w:t>include</w:t>
-      </w:r>
-      <w:proofErr w:type="gramEnd"/>
-      <w:r>
-        <w:rPr>
-          <w:i/>
-        </w:rPr>
-        <w:t>&lt;</w:t>
-      </w:r>
-      <w:proofErr w:type="spellStart"/>
-      <w:r>
-        <w:rPr>
-          <w:i/>
-        </w:rPr>
-        <w:t>iostream</w:t>
-      </w:r>
-      <w:proofErr w:type="spellEnd"/>
-      <w:r>
-        <w:rPr>
-          <w:i/>
-        </w:rPr>
-        <w:t>&gt;</w:t>
-      </w:r>
-    </w:p>
-    <w:p>
-      <w:pPr>
-        <w:rPr>
-          <w:i/>
-        </w:rPr>
-      </w:pPr>
-      <w:r>
-        <w:rPr>
-          <w:i/>
-        </w:rPr>
-        <w:t>#</w:t>
-      </w:r>
-      <w:proofErr w:type="gramStart"/>
-      <w:r>
-        <w:rPr>
-          <w:i/>
-        </w:rPr>
-        <w:t>include</w:t>
-      </w:r>
-      <w:proofErr w:type="gramEnd"/>
-      <w:r>
-        <w:rPr>
-          <w:i/>
-        </w:rPr>
-        <w:t>&lt;</w:t>
-      </w:r>
-      <w:proofErr w:type="spellStart"/>
-      <w:r>
-        <w:rPr>
-          <w:i/>
-        </w:rPr>
-        <w:t>fstream</w:t>
-      </w:r>
-      <w:proofErr w:type="spellEnd"/>
-      <w:r>
-        <w:rPr>
-          <w:i/>
-        </w:rPr>
-        <w:t>&gt;</w:t>
-      </w:r>
-    </w:p>
-    <w:p>
-      <w:pPr>
-        <w:rPr>
-          <w:i/>
-        </w:rPr>
-      </w:pPr>
-    </w:p>
-    <w:p>
-      <w:pPr>
-        <w:rPr>
-          <w:i/>
-        </w:rPr>
-      </w:pPr>
-      <w:r>
-        <w:rPr>
-          <w:i/>
-        </w:rPr>
-        <w:t>#</w:t>
-      </w:r>
-      <w:proofErr w:type="gramStart"/>
-      <w:r>
-        <w:rPr>
-          <w:i/>
-        </w:rPr>
-        <w:t>include</w:t>
-      </w:r>
-      <w:proofErr w:type="gramEnd"/>
-      <w:r>
-        <w:rPr>
-          <w:i/>
-        </w:rPr>
-        <w:t>&lt;</w:t>
-      </w:r>
-      <w:proofErr w:type="spellStart"/>
-      <w:r>
-        <w:rPr>
-          <w:i/>
-        </w:rPr>
-        <w:t>cmath</w:t>
-      </w:r>
-      <w:proofErr w:type="spellEnd"/>
-      <w:r>
-        <w:rPr>
-          <w:i/>
-        </w:rPr>
-        <w:t>&gt;</w:t>
-      </w:r>
-    </w:p>
-    <w:p>
-      <w:pPr>
-        <w:rPr>
-          <w:i/>
-        </w:rPr>
-      </w:pPr>
-      <w:r>
-        <w:rPr>
-          <w:i/>
-        </w:rPr>
-        <w:t>#</w:t>
-      </w:r>
-      <w:proofErr w:type="gramStart"/>
-      <w:r>
-        <w:rPr>
-          <w:i/>
-        </w:rPr>
-        <w:t>include</w:t>
-      </w:r>
-      <w:proofErr w:type="gramEnd"/>
-      <w:r>
-        <w:rPr>
-          <w:i/>
-        </w:rPr>
-        <w:t>&lt;</w:t>
-      </w:r>
-      <w:r>
-        <w:rPr>
-          <w:i/>
-        </w:rPr>
-        <w:t>algorithm</w:t>
-      </w:r>
-      <w:r>
-        <w:rPr>
-          <w:i/>
-        </w:rPr>
-        <w:t>&gt;</w:t>
-      </w:r>
-    </w:p>
-    <w:p/>
-    <w:p>
-      <w:pPr>
-        <w:pStyle w:val="Heading2"/>
-      </w:pPr>
-      <w:r>
-        <w:t>The #define Guard</w:t>
-      </w:r>
-    </w:p>
-    <w:p/>
-    <w:p>
-      <w:r>
-        <w:t>All header files should have the #define guard</w:t>
-      </w:r>
-      <w:r>
-        <w:t xml:space="preserve"> to avoid duplicate</w:t>
-      </w:r>
-      <w:r>
-        <w:t xml:space="preserve"> declarations. </w:t>
-      </w:r>
-    </w:p>
-    <w:p>
-      <w:r>
-        <w:t>Formatting for the #define guard should be &lt;</w:t>
-      </w:r>
-      <w:r>
-        <w:rPr>
-          <w:i/>
-        </w:rPr>
-        <w:t>PROJECT&gt;_&lt;PATH&gt;_&lt;FILE&gt;_H_</w:t>
+        <w:t>FILE&gt;_H_</w:t>
       </w:r>
     </w:p>
     <w:p/>
@@ -534,17 +694,17 @@
         <w:t xml:space="preserve">Example: </w:t>
       </w:r>
       <w:proofErr w:type="spellStart"/>
+      <w:proofErr w:type="gramStart"/>
       <w:r>
         <w:t>getName</w:t>
       </w:r>
       <w:proofErr w:type="spellEnd"/>
-      <w:proofErr w:type="gramStart"/>
-      <w:r>
-        <w:t>( )</w:t>
-      </w:r>
-      <w:proofErr w:type="gramEnd"/>
-      <w:r>
-        <w:t xml:space="preserve">, </w:t>
+      <w:r>
+        <w:t>(</w:t>
+      </w:r>
+      <w:proofErr w:type="gramEnd"/>
+      <w:r>
+        <w:t xml:space="preserve"> ), </w:t>
       </w:r>
       <w:proofErr w:type="spellStart"/>
       <w:r>
@@ -600,6 +760,7 @@
       <w:proofErr w:type="spellEnd"/>
     </w:p>
     <w:p/>
+    <w:p/>
     <w:p>
       <w:pPr>
         <w:pStyle w:val="Heading2"/>
@@ -650,7 +811,11 @@
         <w:t>meaningful.</w:t>
       </w:r>
     </w:p>
-    <w:p/>
+    <w:p>
+      <w:pPr>
+        <w:pStyle w:val="ListParagraph"/>
+      </w:pPr>
+    </w:p>
     <w:p>
       <w:pPr>
         <w:pStyle w:val="ListParagraph"/>
@@ -660,10 +825,22 @@
         </w:numPr>
       </w:pPr>
       <w:r>
-        <w:t>Use of global variables is not permitted; in C++ there is no need for global variables.</w:t>
-      </w:r>
-    </w:p>
-    <w:p/>
+        <w:t xml:space="preserve">Variables must be declared at the top </w:t>
+      </w:r>
+      <w:proofErr w:type="gramStart"/>
+      <w:r>
+        <w:t>of a functions</w:t>
+      </w:r>
+      <w:proofErr w:type="gramEnd"/>
+      <w:r>
+        <w:t xml:space="preserve"> unless needed otherwise.</w:t>
+      </w:r>
+    </w:p>
+    <w:p>
+      <w:pPr>
+        <w:pStyle w:val="ListParagraph"/>
+      </w:pPr>
+    </w:p>
     <w:p>
       <w:pPr>
         <w:pStyle w:val="ListParagraph"/>
@@ -673,436 +850,2487 @@
         </w:numPr>
       </w:pPr>
       <w:r>
+        <w:t>Matching variable types must be in the same line unless it is really hard to read.</w:t>
+      </w:r>
+    </w:p>
+    <w:p/>
+    <w:p>
+      <w:pPr>
+        <w:pStyle w:val="ListParagraph"/>
+        <w:numPr>
+          <w:ilvl w:val="0"/>
+          <w:numId w:val="3"/>
+        </w:numPr>
+      </w:pPr>
+      <w:r>
+        <w:t>Use of global variables is not permitted; in C++ there is no need for global variables.</w:t>
+      </w:r>
+    </w:p>
+    <w:p/>
+    <w:p>
+      <w:pPr>
+        <w:pStyle w:val="ListParagraph"/>
+        <w:numPr>
+          <w:ilvl w:val="0"/>
+          <w:numId w:val="3"/>
+        </w:numPr>
+      </w:pPr>
+      <w:r>
         <w:t>Class variables must always be declared as private members.</w:t>
       </w:r>
     </w:p>
     <w:p/>
+    <w:p/>
+    <w:p>
+      <w:pPr>
+        <w:rPr>
+          <w:rFonts w:asciiTheme="majorHAnsi" w:hAnsiTheme="majorHAnsi"/>
+          <w:sz w:val="28"/>
+          <w:szCs w:val="28"/>
+        </w:rPr>
+      </w:pPr>
+      <w:r>
+        <w:rPr>
+          <w:rFonts w:asciiTheme="majorHAnsi" w:hAnsiTheme="majorHAnsi"/>
+          <w:sz w:val="28"/>
+          <w:szCs w:val="28"/>
+        </w:rPr>
+        <w:t>// Example of variable declarations.</w:t>
+      </w:r>
+    </w:p>
+    <w:p>
+      <w:pPr>
+        <w:rPr>
+          <w:rFonts w:asciiTheme="majorHAnsi" w:hAnsiTheme="majorHAnsi"/>
+          <w:sz w:val="28"/>
+          <w:szCs w:val="28"/>
+        </w:rPr>
+      </w:pPr>
+      <w:proofErr w:type="gramStart"/>
+      <w:r>
+        <w:rPr>
+          <w:rFonts w:asciiTheme="majorHAnsi" w:hAnsiTheme="majorHAnsi"/>
+          <w:sz w:val="28"/>
+          <w:szCs w:val="28"/>
+        </w:rPr>
+        <w:t>void</w:t>
+      </w:r>
+      <w:proofErr w:type="gramEnd"/>
+      <w:r>
+        <w:rPr>
+          <w:rFonts w:asciiTheme="majorHAnsi" w:hAnsiTheme="majorHAnsi"/>
+          <w:sz w:val="28"/>
+          <w:szCs w:val="28"/>
+        </w:rPr>
+        <w:t xml:space="preserve"> </w:t>
+      </w:r>
+      <w:proofErr w:type="spellStart"/>
+      <w:r>
+        <w:rPr>
+          <w:rFonts w:asciiTheme="majorHAnsi" w:hAnsiTheme="majorHAnsi"/>
+          <w:sz w:val="28"/>
+          <w:szCs w:val="28"/>
+        </w:rPr>
+        <w:t>functionName</w:t>
+      </w:r>
+      <w:proofErr w:type="spellEnd"/>
+      <w:r>
+        <w:rPr>
+          <w:rFonts w:asciiTheme="majorHAnsi" w:hAnsiTheme="majorHAnsi"/>
+          <w:sz w:val="28"/>
+          <w:szCs w:val="28"/>
+        </w:rPr>
+        <w:t>(){</w:t>
+      </w:r>
+    </w:p>
+    <w:p>
+      <w:pPr>
+        <w:rPr>
+          <w:rFonts w:asciiTheme="majorHAnsi" w:hAnsiTheme="majorHAnsi"/>
+          <w:sz w:val="28"/>
+          <w:szCs w:val="28"/>
+        </w:rPr>
+      </w:pPr>
+      <w:r>
+        <w:rPr>
+          <w:rFonts w:asciiTheme="majorHAnsi" w:hAnsiTheme="majorHAnsi"/>
+          <w:sz w:val="28"/>
+          <w:szCs w:val="28"/>
+        </w:rPr>
+        <w:tab/>
+      </w:r>
+      <w:proofErr w:type="spellStart"/>
+      <w:proofErr w:type="gramStart"/>
+      <w:r>
+        <w:rPr>
+          <w:rFonts w:asciiTheme="majorHAnsi" w:hAnsiTheme="majorHAnsi"/>
+          <w:sz w:val="28"/>
+          <w:szCs w:val="28"/>
+        </w:rPr>
+        <w:t>int</w:t>
+      </w:r>
+      <w:proofErr w:type="spellEnd"/>
+      <w:proofErr w:type="gramEnd"/>
+      <w:r>
+        <w:rPr>
+          <w:rFonts w:asciiTheme="majorHAnsi" w:hAnsiTheme="majorHAnsi"/>
+          <w:sz w:val="28"/>
+          <w:szCs w:val="28"/>
+        </w:rPr>
+        <w:t xml:space="preserve"> n1 = 0, n2 = 0, n3 = 0; // Simple.</w:t>
+      </w:r>
+    </w:p>
+    <w:p>
+      <w:pPr>
+        <w:rPr>
+          <w:rFonts w:asciiTheme="majorHAnsi" w:hAnsiTheme="majorHAnsi"/>
+          <w:sz w:val="28"/>
+          <w:szCs w:val="28"/>
+        </w:rPr>
+      </w:pPr>
+      <w:r>
+        <w:rPr>
+          <w:rFonts w:asciiTheme="majorHAnsi" w:hAnsiTheme="majorHAnsi"/>
+          <w:sz w:val="28"/>
+          <w:szCs w:val="28"/>
+        </w:rPr>
+        <w:tab/>
+      </w:r>
+      <w:proofErr w:type="gramStart"/>
+      <w:r>
+        <w:rPr>
+          <w:rFonts w:asciiTheme="majorHAnsi" w:hAnsiTheme="majorHAnsi"/>
+          <w:sz w:val="28"/>
+          <w:szCs w:val="28"/>
+        </w:rPr>
+        <w:t>float</w:t>
+      </w:r>
+      <w:proofErr w:type="gramEnd"/>
+      <w:r>
+        <w:rPr>
+          <w:rFonts w:asciiTheme="majorHAnsi" w:hAnsiTheme="majorHAnsi"/>
+          <w:sz w:val="28"/>
+          <w:szCs w:val="28"/>
+        </w:rPr>
+        <w:t xml:space="preserve"> tax = 1.5, pie = 3.14;</w:t>
+      </w:r>
+      <w:r>
+        <w:rPr>
+          <w:rFonts w:asciiTheme="majorHAnsi" w:hAnsiTheme="majorHAnsi"/>
+          <w:sz w:val="28"/>
+          <w:szCs w:val="28"/>
+        </w:rPr>
+        <w:t xml:space="preserve"> </w:t>
+      </w:r>
+      <w:r>
+        <w:rPr>
+          <w:rFonts w:asciiTheme="majorHAnsi" w:hAnsiTheme="majorHAnsi"/>
+          <w:sz w:val="28"/>
+          <w:szCs w:val="28"/>
+        </w:rPr>
+        <w:t>// Simple.</w:t>
+      </w:r>
+    </w:p>
+    <w:p>
+      <w:pPr>
+        <w:rPr>
+          <w:rFonts w:asciiTheme="majorHAnsi" w:hAnsiTheme="majorHAnsi"/>
+          <w:sz w:val="28"/>
+          <w:szCs w:val="28"/>
+        </w:rPr>
+      </w:pPr>
+      <w:r>
+        <w:rPr>
+          <w:rFonts w:asciiTheme="majorHAnsi" w:hAnsiTheme="majorHAnsi"/>
+          <w:sz w:val="28"/>
+          <w:szCs w:val="28"/>
+        </w:rPr>
+        <w:tab/>
+      </w:r>
+      <w:proofErr w:type="spellStart"/>
+      <w:r>
+        <w:rPr>
+          <w:rFonts w:asciiTheme="majorHAnsi" w:hAnsiTheme="majorHAnsi"/>
+          <w:sz w:val="28"/>
+          <w:szCs w:val="28"/>
+        </w:rPr>
+        <w:t>MyClass</w:t>
+      </w:r>
+      <w:proofErr w:type="spellEnd"/>
+      <w:r>
+        <w:rPr>
+          <w:rFonts w:asciiTheme="majorHAnsi" w:hAnsiTheme="majorHAnsi"/>
+          <w:sz w:val="28"/>
+          <w:szCs w:val="28"/>
+        </w:rPr>
+        <w:t xml:space="preserve"> </w:t>
+      </w:r>
+      <w:proofErr w:type="gramStart"/>
+      <w:r>
+        <w:rPr>
+          <w:rFonts w:asciiTheme="majorHAnsi" w:hAnsiTheme="majorHAnsi"/>
+          <w:sz w:val="28"/>
+          <w:szCs w:val="28"/>
+        </w:rPr>
+        <w:t>instance1(</w:t>
+      </w:r>
+      <w:proofErr w:type="gramEnd"/>
+      <w:r>
+        <w:rPr>
+          <w:rFonts w:asciiTheme="majorHAnsi" w:hAnsiTheme="majorHAnsi"/>
+          <w:sz w:val="28"/>
+          <w:szCs w:val="28"/>
+        </w:rPr>
+        <w:t>var1, var2, var3, var4, var5, var6); // Complex.</w:t>
+      </w:r>
+    </w:p>
+    <w:p>
+      <w:pPr>
+        <w:rPr>
+          <w:rFonts w:asciiTheme="majorHAnsi" w:hAnsiTheme="majorHAnsi"/>
+          <w:sz w:val="28"/>
+          <w:szCs w:val="28"/>
+        </w:rPr>
+      </w:pPr>
+      <w:r>
+        <w:rPr>
+          <w:rFonts w:asciiTheme="majorHAnsi" w:hAnsiTheme="majorHAnsi"/>
+          <w:sz w:val="28"/>
+          <w:szCs w:val="28"/>
+        </w:rPr>
+        <w:tab/>
+      </w:r>
+      <w:proofErr w:type="spellStart"/>
+      <w:r>
+        <w:rPr>
+          <w:rFonts w:asciiTheme="majorHAnsi" w:hAnsiTheme="majorHAnsi"/>
+          <w:sz w:val="28"/>
+          <w:szCs w:val="28"/>
+        </w:rPr>
+        <w:t>MyClass</w:t>
+      </w:r>
+      <w:proofErr w:type="spellEnd"/>
+      <w:r>
+        <w:rPr>
+          <w:rFonts w:asciiTheme="majorHAnsi" w:hAnsiTheme="majorHAnsi"/>
+          <w:sz w:val="28"/>
+          <w:szCs w:val="28"/>
+        </w:rPr>
+        <w:t xml:space="preserve"> </w:t>
+      </w:r>
+      <w:proofErr w:type="gramStart"/>
+      <w:r>
+        <w:rPr>
+          <w:rFonts w:asciiTheme="majorHAnsi" w:hAnsiTheme="majorHAnsi"/>
+          <w:sz w:val="28"/>
+          <w:szCs w:val="28"/>
+        </w:rPr>
+        <w:t>instance2(</w:t>
+      </w:r>
+      <w:proofErr w:type="gramEnd"/>
+      <w:r>
+        <w:rPr>
+          <w:rFonts w:asciiTheme="majorHAnsi" w:hAnsiTheme="majorHAnsi"/>
+          <w:sz w:val="28"/>
+          <w:szCs w:val="28"/>
+        </w:rPr>
+        <w:t>var1, var2, var3, var4, var5, var6); // Complex.</w:t>
+      </w:r>
+    </w:p>
+    <w:p>
+      <w:pPr>
+        <w:rPr>
+          <w:rFonts w:asciiTheme="majorHAnsi" w:hAnsiTheme="majorHAnsi"/>
+          <w:sz w:val="28"/>
+          <w:szCs w:val="28"/>
+        </w:rPr>
+      </w:pPr>
+    </w:p>
+    <w:p>
+      <w:pPr>
+        <w:rPr>
+          <w:rFonts w:asciiTheme="majorHAnsi" w:hAnsiTheme="majorHAnsi"/>
+          <w:sz w:val="28"/>
+          <w:szCs w:val="28"/>
+        </w:rPr>
+      </w:pPr>
+      <w:r>
+        <w:rPr>
+          <w:rFonts w:asciiTheme="majorHAnsi" w:hAnsiTheme="majorHAnsi"/>
+          <w:sz w:val="28"/>
+          <w:szCs w:val="28"/>
+        </w:rPr>
+        <w:tab/>
+        <w:t>// Code.</w:t>
+      </w:r>
+    </w:p>
+    <w:p>
+      <w:pPr>
+        <w:rPr>
+          <w:rFonts w:asciiTheme="majorHAnsi" w:hAnsiTheme="majorHAnsi"/>
+          <w:sz w:val="28"/>
+          <w:szCs w:val="28"/>
+        </w:rPr>
+      </w:pPr>
+      <w:r>
+        <w:rPr>
+          <w:rFonts w:asciiTheme="majorHAnsi" w:hAnsiTheme="majorHAnsi"/>
+          <w:sz w:val="28"/>
+          <w:szCs w:val="28"/>
+        </w:rPr>
+        <w:t>}</w:t>
+      </w:r>
+    </w:p>
     <w:p>
       <w:pPr>
         <w:pStyle w:val="Heading2"/>
       </w:pPr>
       <w:r>
-        <w:t>Functions</w:t>
+        <w:lastRenderedPageBreak/>
+        <w:t>Tabs, Spacing and Indentation</w:t>
       </w:r>
     </w:p>
     <w:p/>
     <w:p>
       <w:r>
-        <w:t xml:space="preserve">Functions should be kept as small as possible. </w:t>
-      </w:r>
-      <w:r>
-        <w:t>If a function exceeds approximately</w:t>
-      </w:r>
-      <w:r>
-        <w:t xml:space="preserve"> 40 lines</w:t>
-      </w:r>
-      <w:r>
-        <w:t>,</w:t>
-      </w:r>
+        <w:t>Tabs must be set to four characters.</w:t>
+      </w:r>
+    </w:p>
+    <w:p>
+      <w:r>
+        <w:t xml:space="preserve">The bracing </w:t>
+      </w:r>
+      <w:r>
+        <w:t>must fol</w:t>
+      </w:r>
+      <w:r>
+        <w:t xml:space="preserve">low the style </w:t>
+      </w:r>
+      <w:r>
+        <w:t>where</w:t>
+      </w:r>
+      <w:r>
+        <w:t>by</w:t>
+      </w:r>
+      <w:r>
+        <w:t xml:space="preserve"> the opening</w:t>
+      </w:r>
+      <w:r>
+        <w:t xml:space="preserve"> brace begins on the same line of the state</w:t>
+      </w:r>
+      <w:r>
+        <w:t>ment and ends on a new line.</w:t>
+      </w:r>
+      <w:r>
+        <w:t xml:space="preserve"> Only use ‘</w:t>
+      </w:r>
+      <w:proofErr w:type="spellStart"/>
+      <w:r>
+        <w:t>endl</w:t>
+      </w:r>
+      <w:proofErr w:type="spellEnd"/>
+      <w:r>
+        <w:t xml:space="preserve">’ if there isn’t a </w:t>
+      </w:r>
+      <w:proofErr w:type="gramStart"/>
+      <w:r>
+        <w:t>“ “</w:t>
+      </w:r>
+      <w:proofErr w:type="gramEnd"/>
+      <w:r>
+        <w:t xml:space="preserve"> you can add a ‘\n’  to. </w:t>
+      </w:r>
+      <w:r>
+        <w:t xml:space="preserve">If you are outputting the last line of a group/menu, do a double newline, to create a gap between it and the next output. If a </w:t>
+      </w:r>
+      <w:proofErr w:type="spellStart"/>
+      <w:r>
+        <w:t>cout</w:t>
+      </w:r>
+      <w:proofErr w:type="spellEnd"/>
+      <w:r>
+        <w:t xml:space="preserve"> runs on for a long time, just let it word wrap. </w:t>
+      </w:r>
+      <w:proofErr w:type="gramStart"/>
+      <w:r>
+        <w:t>Group lines of code together in a way that everything is neatly displayed and easy to read.</w:t>
+      </w:r>
+      <w:proofErr w:type="gramEnd"/>
       <w:r>
         <w:t xml:space="preserve"> </w:t>
       </w:r>
       <w:r>
-        <w:t>consider</w:t>
-      </w:r>
-      <w:r>
-        <w:t xml:space="preserve"> separating </w:t>
-      </w:r>
-      <w:r>
-        <w:t>it into smaller parts.</w:t>
-      </w:r>
-    </w:p>
-    <w:p>
-      <w:r>
-        <w:t>T</w:t>
-      </w:r>
-      <w:r>
-        <w:t xml:space="preserve">here is no </w:t>
-      </w:r>
-      <w:r>
-        <w:t xml:space="preserve">hard </w:t>
-      </w:r>
-      <w:r>
-        <w:t xml:space="preserve">limit to the size of a function, </w:t>
-      </w:r>
-      <w:r>
-        <w:t>as</w:t>
-      </w:r>
-      <w:r>
-        <w:t xml:space="preserve"> at times it is unavoidable that</w:t>
-      </w:r>
-      <w:r>
-        <w:t xml:space="preserve"> a function </w:t>
-      </w:r>
-      <w:r>
-        <w:t>grow in size</w:t>
-      </w:r>
-      <w:r>
-        <w:t>-</w:t>
-      </w:r>
-      <w:r>
-        <w:t xml:space="preserve"> this can be acceptable if there is no</w:t>
-      </w:r>
-      <w:r>
-        <w:t xml:space="preserve"> alternative method of </w:t>
-      </w:r>
-      <w:r>
-        <w:t>reducing</w:t>
-      </w:r>
-      <w:r>
-        <w:t xml:space="preserve"> it into smaller parts.</w:t>
-      </w:r>
+        <w:t xml:space="preserve">Use this example code for the exact format of where spaces are used and where they aren’t. </w:t>
+      </w:r>
+    </w:p>
+    <w:p/>
+    <w:p>
+      <w:pPr>
+        <w:rPr>
+          <w:rFonts w:asciiTheme="majorHAnsi" w:hAnsiTheme="majorHAnsi"/>
+          <w:sz w:val="28"/>
+          <w:szCs w:val="28"/>
+        </w:rPr>
+      </w:pPr>
+      <w:r>
+        <w:rPr>
+          <w:rFonts w:asciiTheme="majorHAnsi" w:hAnsiTheme="majorHAnsi"/>
+          <w:sz w:val="28"/>
+          <w:szCs w:val="28"/>
+        </w:rPr>
+        <w:t xml:space="preserve">// </w:t>
+      </w:r>
+      <w:proofErr w:type="gramStart"/>
+      <w:r>
+        <w:rPr>
+          <w:rFonts w:asciiTheme="majorHAnsi" w:hAnsiTheme="majorHAnsi"/>
+          <w:sz w:val="28"/>
+          <w:szCs w:val="28"/>
+        </w:rPr>
+        <w:t>This</w:t>
+      </w:r>
+      <w:proofErr w:type="gramEnd"/>
+      <w:r>
+        <w:rPr>
+          <w:rFonts w:asciiTheme="majorHAnsi" w:hAnsiTheme="majorHAnsi"/>
+          <w:sz w:val="28"/>
+          <w:szCs w:val="28"/>
+        </w:rPr>
+        <w:t xml:space="preserve"> uses word wrapping and correct spacing.</w:t>
+      </w:r>
+    </w:p>
+    <w:p>
+      <w:pPr>
+        <w:rPr>
+          <w:rFonts w:asciiTheme="majorHAnsi" w:hAnsiTheme="majorHAnsi"/>
+          <w:sz w:val="28"/>
+          <w:szCs w:val="28"/>
+        </w:rPr>
+      </w:pPr>
+      <w:proofErr w:type="gramStart"/>
+      <w:r>
+        <w:rPr>
+          <w:rFonts w:asciiTheme="majorHAnsi" w:hAnsiTheme="majorHAnsi"/>
+          <w:sz w:val="28"/>
+          <w:szCs w:val="28"/>
+        </w:rPr>
+        <w:t>for(</w:t>
+      </w:r>
+      <w:proofErr w:type="spellStart"/>
+      <w:proofErr w:type="gramEnd"/>
+      <w:r>
+        <w:rPr>
+          <w:rFonts w:asciiTheme="majorHAnsi" w:hAnsiTheme="majorHAnsi"/>
+          <w:sz w:val="28"/>
+          <w:szCs w:val="28"/>
+        </w:rPr>
+        <w:t>int</w:t>
+      </w:r>
+      <w:proofErr w:type="spellEnd"/>
+      <w:r>
+        <w:rPr>
+          <w:rFonts w:asciiTheme="majorHAnsi" w:hAnsiTheme="majorHAnsi"/>
+          <w:sz w:val="28"/>
+          <w:szCs w:val="28"/>
+        </w:rPr>
+        <w:t xml:space="preserve"> </w:t>
+      </w:r>
+      <w:proofErr w:type="spellStart"/>
+      <w:r>
+        <w:rPr>
+          <w:rFonts w:asciiTheme="majorHAnsi" w:hAnsiTheme="majorHAnsi"/>
+          <w:sz w:val="28"/>
+          <w:szCs w:val="28"/>
+        </w:rPr>
+        <w:t>i</w:t>
+      </w:r>
+      <w:proofErr w:type="spellEnd"/>
+      <w:r>
+        <w:rPr>
+          <w:rFonts w:asciiTheme="majorHAnsi" w:hAnsiTheme="majorHAnsi"/>
+          <w:sz w:val="28"/>
+          <w:szCs w:val="28"/>
+        </w:rPr>
+        <w:t xml:space="preserve"> = 0; </w:t>
+      </w:r>
+      <w:proofErr w:type="spellStart"/>
+      <w:r>
+        <w:rPr>
+          <w:rFonts w:asciiTheme="majorHAnsi" w:hAnsiTheme="majorHAnsi"/>
+          <w:sz w:val="28"/>
+          <w:szCs w:val="28"/>
+        </w:rPr>
+        <w:t>i</w:t>
+      </w:r>
+      <w:proofErr w:type="spellEnd"/>
+      <w:r>
+        <w:rPr>
+          <w:rFonts w:asciiTheme="majorHAnsi" w:hAnsiTheme="majorHAnsi"/>
+          <w:sz w:val="28"/>
+          <w:szCs w:val="28"/>
+        </w:rPr>
+        <w:t xml:space="preserve"> &lt; 5; </w:t>
+      </w:r>
+      <w:proofErr w:type="spellStart"/>
+      <w:r>
+        <w:rPr>
+          <w:rFonts w:asciiTheme="majorHAnsi" w:hAnsiTheme="majorHAnsi"/>
+          <w:sz w:val="28"/>
+          <w:szCs w:val="28"/>
+        </w:rPr>
+        <w:t>i</w:t>
+      </w:r>
+      <w:proofErr w:type="spellEnd"/>
+      <w:r>
+        <w:rPr>
+          <w:rFonts w:asciiTheme="majorHAnsi" w:hAnsiTheme="majorHAnsi"/>
+          <w:sz w:val="28"/>
+          <w:szCs w:val="28"/>
+        </w:rPr>
+        <w:t xml:space="preserve"> ++){</w:t>
+      </w:r>
+    </w:p>
+    <w:p>
+      <w:pPr>
+        <w:rPr>
+          <w:rFonts w:asciiTheme="majorHAnsi" w:hAnsiTheme="majorHAnsi"/>
+          <w:sz w:val="28"/>
+          <w:szCs w:val="28"/>
+        </w:rPr>
+      </w:pPr>
+      <w:r>
+        <w:rPr>
+          <w:rFonts w:asciiTheme="majorHAnsi" w:hAnsiTheme="majorHAnsi"/>
+          <w:sz w:val="28"/>
+          <w:szCs w:val="28"/>
+        </w:rPr>
+        <w:tab/>
+      </w:r>
+      <w:proofErr w:type="spellStart"/>
+      <w:proofErr w:type="gramStart"/>
+      <w:r>
+        <w:rPr>
+          <w:rFonts w:asciiTheme="majorHAnsi" w:hAnsiTheme="majorHAnsi"/>
+          <w:sz w:val="28"/>
+          <w:szCs w:val="28"/>
+        </w:rPr>
+        <w:t>cout</w:t>
+      </w:r>
+      <w:proofErr w:type="spellEnd"/>
+      <w:proofErr w:type="gramEnd"/>
+      <w:r>
+        <w:rPr>
+          <w:rFonts w:asciiTheme="majorHAnsi" w:hAnsiTheme="majorHAnsi"/>
+          <w:sz w:val="28"/>
+          <w:szCs w:val="28"/>
+        </w:rPr>
+        <w:t xml:space="preserve"> &lt;&lt; “Variable 1: ” &lt;&lt; var1 &lt;&lt; “\</w:t>
+      </w:r>
+      <w:proofErr w:type="spellStart"/>
+      <w:r>
+        <w:rPr>
+          <w:rFonts w:asciiTheme="majorHAnsi" w:hAnsiTheme="majorHAnsi"/>
+          <w:sz w:val="28"/>
+          <w:szCs w:val="28"/>
+        </w:rPr>
+        <w:t>nVariable</w:t>
+      </w:r>
+      <w:proofErr w:type="spellEnd"/>
+      <w:r>
+        <w:rPr>
+          <w:rFonts w:asciiTheme="majorHAnsi" w:hAnsiTheme="majorHAnsi"/>
+          <w:sz w:val="28"/>
+          <w:szCs w:val="28"/>
+        </w:rPr>
+        <w:t xml:space="preserve"> 2: “ var2 &lt;&lt; “\</w:t>
+      </w:r>
+      <w:proofErr w:type="spellStart"/>
+      <w:r>
+        <w:rPr>
+          <w:rFonts w:asciiTheme="majorHAnsi" w:hAnsiTheme="majorHAnsi"/>
+          <w:sz w:val="28"/>
+          <w:szCs w:val="28"/>
+        </w:rPr>
+        <w:t>nVariable</w:t>
+      </w:r>
+      <w:proofErr w:type="spellEnd"/>
+      <w:r>
+        <w:rPr>
+          <w:rFonts w:asciiTheme="majorHAnsi" w:hAnsiTheme="majorHAnsi"/>
+          <w:sz w:val="28"/>
+          <w:szCs w:val="28"/>
+        </w:rPr>
+        <w:t xml:space="preserve"> 3: “ var3 &lt;&lt; </w:t>
+      </w:r>
+      <w:proofErr w:type="spellStart"/>
+      <w:r>
+        <w:rPr>
+          <w:rFonts w:asciiTheme="majorHAnsi" w:hAnsiTheme="majorHAnsi"/>
+          <w:sz w:val="28"/>
+          <w:szCs w:val="28"/>
+        </w:rPr>
+        <w:t>endl</w:t>
+      </w:r>
+      <w:proofErr w:type="spellEnd"/>
+      <w:r>
+        <w:rPr>
+          <w:rFonts w:asciiTheme="majorHAnsi" w:hAnsiTheme="majorHAnsi"/>
+          <w:sz w:val="28"/>
+          <w:szCs w:val="28"/>
+        </w:rPr>
+        <w:t>;</w:t>
+      </w:r>
+    </w:p>
+    <w:p>
+      <w:pPr>
+        <w:rPr>
+          <w:rFonts w:asciiTheme="majorHAnsi" w:hAnsiTheme="majorHAnsi"/>
+          <w:sz w:val="28"/>
+          <w:szCs w:val="28"/>
+        </w:rPr>
+      </w:pPr>
+      <w:r>
+        <w:rPr>
+          <w:rFonts w:asciiTheme="majorHAnsi" w:hAnsiTheme="majorHAnsi"/>
+          <w:sz w:val="28"/>
+          <w:szCs w:val="28"/>
+        </w:rPr>
+        <w:t>}</w:t>
+      </w:r>
+    </w:p>
+    <w:p>
+      <w:pPr>
+        <w:rPr>
+          <w:rFonts w:asciiTheme="majorHAnsi" w:hAnsiTheme="majorHAnsi"/>
+          <w:sz w:val="28"/>
+          <w:szCs w:val="28"/>
+        </w:rPr>
+      </w:pPr>
+    </w:p>
+    <w:p>
+      <w:r>
+        <w:t>Unless an if/else statement is an easy-to-read 1-</w:t>
+      </w:r>
+      <w:r>
+        <w:t>liner, you must use braces.</w:t>
+      </w:r>
+    </w:p>
+    <w:p>
+      <w:pPr>
+        <w:rPr>
+          <w:rFonts w:asciiTheme="majorHAnsi" w:hAnsiTheme="majorHAnsi"/>
+          <w:sz w:val="28"/>
+          <w:szCs w:val="28"/>
+        </w:rPr>
+      </w:pPr>
+    </w:p>
+    <w:p>
+      <w:pPr>
+        <w:rPr>
+          <w:rFonts w:asciiTheme="majorHAnsi" w:hAnsiTheme="majorHAnsi"/>
+          <w:sz w:val="28"/>
+          <w:szCs w:val="28"/>
+        </w:rPr>
+      </w:pPr>
+      <w:r>
+        <w:rPr>
+          <w:rFonts w:asciiTheme="majorHAnsi" w:hAnsiTheme="majorHAnsi"/>
+          <w:sz w:val="28"/>
+          <w:szCs w:val="28"/>
+        </w:rPr>
+        <w:t xml:space="preserve">// </w:t>
+      </w:r>
+      <w:proofErr w:type="gramStart"/>
+      <w:r>
+        <w:rPr>
+          <w:rFonts w:asciiTheme="majorHAnsi" w:hAnsiTheme="majorHAnsi"/>
+          <w:sz w:val="28"/>
+          <w:szCs w:val="28"/>
+        </w:rPr>
+        <w:t>This</w:t>
+      </w:r>
+      <w:proofErr w:type="gramEnd"/>
+      <w:r>
+        <w:rPr>
+          <w:rFonts w:asciiTheme="majorHAnsi" w:hAnsiTheme="majorHAnsi"/>
+          <w:sz w:val="28"/>
+          <w:szCs w:val="28"/>
+        </w:rPr>
+        <w:t xml:space="preserve"> is a simple if statement without braces.</w:t>
+      </w:r>
+    </w:p>
+    <w:p>
+      <w:pPr>
+        <w:rPr>
+          <w:rFonts w:asciiTheme="majorHAnsi" w:hAnsiTheme="majorHAnsi"/>
+          <w:sz w:val="28"/>
+          <w:szCs w:val="28"/>
+        </w:rPr>
+      </w:pPr>
+      <w:proofErr w:type="gramStart"/>
+      <w:r>
+        <w:rPr>
+          <w:rFonts w:asciiTheme="majorHAnsi" w:hAnsiTheme="majorHAnsi"/>
+          <w:sz w:val="28"/>
+          <w:szCs w:val="28"/>
+        </w:rPr>
+        <w:t>if(</w:t>
+      </w:r>
+      <w:proofErr w:type="gramEnd"/>
+      <w:r>
+        <w:rPr>
+          <w:rFonts w:asciiTheme="majorHAnsi" w:hAnsiTheme="majorHAnsi"/>
+          <w:sz w:val="28"/>
+          <w:szCs w:val="28"/>
+        </w:rPr>
+        <w:t>x = 1)</w:t>
+      </w:r>
+    </w:p>
+    <w:p>
+      <w:pPr>
+        <w:rPr>
+          <w:rFonts w:asciiTheme="majorHAnsi" w:hAnsiTheme="majorHAnsi"/>
+          <w:sz w:val="28"/>
+          <w:szCs w:val="28"/>
+        </w:rPr>
+      </w:pPr>
+      <w:r>
+        <w:rPr>
+          <w:rFonts w:asciiTheme="majorHAnsi" w:hAnsiTheme="majorHAnsi"/>
+          <w:sz w:val="28"/>
+          <w:szCs w:val="28"/>
+        </w:rPr>
+        <w:tab/>
+      </w:r>
+      <w:proofErr w:type="spellStart"/>
+      <w:r>
+        <w:rPr>
+          <w:rFonts w:asciiTheme="majorHAnsi" w:hAnsiTheme="majorHAnsi"/>
+          <w:sz w:val="28"/>
+          <w:szCs w:val="28"/>
+        </w:rPr>
+        <w:t>Cout</w:t>
+      </w:r>
+      <w:proofErr w:type="spellEnd"/>
+      <w:r>
+        <w:rPr>
+          <w:rFonts w:asciiTheme="majorHAnsi" w:hAnsiTheme="majorHAnsi"/>
+          <w:sz w:val="28"/>
+          <w:szCs w:val="28"/>
+        </w:rPr>
+        <w:t xml:space="preserve"> &lt;&lt; “</w:t>
+      </w:r>
+      <w:proofErr w:type="spellStart"/>
+      <w:r>
+        <w:rPr>
+          <w:rFonts w:asciiTheme="majorHAnsi" w:hAnsiTheme="majorHAnsi"/>
+          <w:sz w:val="28"/>
+          <w:szCs w:val="28"/>
+        </w:rPr>
+        <w:t>Yay</w:t>
+      </w:r>
+      <w:proofErr w:type="spellEnd"/>
+      <w:proofErr w:type="gramStart"/>
+      <w:r>
+        <w:rPr>
+          <w:rFonts w:asciiTheme="majorHAnsi" w:hAnsiTheme="majorHAnsi"/>
+          <w:sz w:val="28"/>
+          <w:szCs w:val="28"/>
+        </w:rPr>
+        <w:t>!\</w:t>
+      </w:r>
+      <w:proofErr w:type="gramEnd"/>
+      <w:r>
+        <w:rPr>
+          <w:rFonts w:asciiTheme="majorHAnsi" w:hAnsiTheme="majorHAnsi"/>
+          <w:sz w:val="28"/>
+          <w:szCs w:val="28"/>
+        </w:rPr>
+        <w:t>n”;</w:t>
+      </w:r>
+    </w:p>
+    <w:p>
+      <w:pPr>
+        <w:rPr>
+          <w:rFonts w:asciiTheme="majorHAnsi" w:hAnsiTheme="majorHAnsi"/>
+          <w:sz w:val="28"/>
+          <w:szCs w:val="28"/>
+        </w:rPr>
+      </w:pPr>
+    </w:p>
+    <w:p>
+      <w:pPr>
+        <w:rPr>
+          <w:rFonts w:asciiTheme="majorHAnsi" w:hAnsiTheme="majorHAnsi"/>
+          <w:sz w:val="28"/>
+          <w:szCs w:val="28"/>
+        </w:rPr>
+      </w:pPr>
+      <w:r>
+        <w:rPr>
+          <w:rFonts w:asciiTheme="majorHAnsi" w:hAnsiTheme="majorHAnsi"/>
+          <w:sz w:val="28"/>
+          <w:szCs w:val="28"/>
+        </w:rPr>
+        <w:t>//</w:t>
+      </w:r>
+      <w:r>
+        <w:rPr>
+          <w:rFonts w:asciiTheme="majorHAnsi" w:hAnsiTheme="majorHAnsi"/>
+          <w:sz w:val="28"/>
+          <w:szCs w:val="28"/>
+        </w:rPr>
+        <w:t xml:space="preserve"> </w:t>
+      </w:r>
+      <w:r>
+        <w:rPr>
+          <w:rFonts w:asciiTheme="majorHAnsi" w:hAnsiTheme="majorHAnsi"/>
+          <w:sz w:val="28"/>
+          <w:szCs w:val="28"/>
+        </w:rPr>
+        <w:t>Example of usual if/else statements.</w:t>
+      </w:r>
+    </w:p>
+    <w:p>
+      <w:pPr>
+        <w:rPr>
+          <w:rFonts w:asciiTheme="majorHAnsi" w:hAnsiTheme="majorHAnsi"/>
+          <w:sz w:val="28"/>
+          <w:szCs w:val="28"/>
+        </w:rPr>
+      </w:pPr>
+      <w:proofErr w:type="gramStart"/>
+      <w:r>
+        <w:rPr>
+          <w:rFonts w:asciiTheme="majorHAnsi" w:hAnsiTheme="majorHAnsi"/>
+          <w:sz w:val="28"/>
+          <w:szCs w:val="28"/>
+        </w:rPr>
+        <w:t>if(</w:t>
+      </w:r>
+      <w:proofErr w:type="gramEnd"/>
+      <w:r>
+        <w:rPr>
+          <w:rFonts w:asciiTheme="majorHAnsi" w:hAnsiTheme="majorHAnsi"/>
+          <w:sz w:val="28"/>
+          <w:szCs w:val="28"/>
+        </w:rPr>
+        <w:t>input == “1”){</w:t>
+      </w:r>
+    </w:p>
+    <w:p>
+      <w:pPr>
+        <w:rPr>
+          <w:rFonts w:asciiTheme="majorHAnsi" w:hAnsiTheme="majorHAnsi"/>
+          <w:sz w:val="28"/>
+          <w:szCs w:val="28"/>
+        </w:rPr>
+      </w:pPr>
+      <w:r>
+        <w:rPr>
+          <w:rFonts w:asciiTheme="majorHAnsi" w:hAnsiTheme="majorHAnsi"/>
+          <w:sz w:val="28"/>
+          <w:szCs w:val="28"/>
+        </w:rPr>
+        <w:tab/>
+      </w:r>
+      <w:proofErr w:type="spellStart"/>
+      <w:proofErr w:type="gramStart"/>
+      <w:r>
+        <w:rPr>
+          <w:rFonts w:asciiTheme="majorHAnsi" w:hAnsiTheme="majorHAnsi"/>
+          <w:sz w:val="28"/>
+          <w:szCs w:val="28"/>
+        </w:rPr>
+        <w:t>cout</w:t>
+      </w:r>
+      <w:proofErr w:type="spellEnd"/>
+      <w:proofErr w:type="gramEnd"/>
+      <w:r>
+        <w:rPr>
+          <w:rFonts w:asciiTheme="majorHAnsi" w:hAnsiTheme="majorHAnsi"/>
+          <w:sz w:val="28"/>
+          <w:szCs w:val="28"/>
+        </w:rPr>
+        <w:t xml:space="preserve"> &lt;&lt; “Input Name: ”;</w:t>
+      </w:r>
+    </w:p>
+    <w:p>
+      <w:pPr>
+        <w:rPr>
+          <w:rFonts w:asciiTheme="majorHAnsi" w:hAnsiTheme="majorHAnsi"/>
+          <w:sz w:val="28"/>
+          <w:szCs w:val="28"/>
+        </w:rPr>
+      </w:pPr>
+      <w:r>
+        <w:rPr>
+          <w:rFonts w:asciiTheme="majorHAnsi" w:hAnsiTheme="majorHAnsi"/>
+          <w:sz w:val="28"/>
+          <w:szCs w:val="28"/>
+        </w:rPr>
+        <w:tab/>
+      </w:r>
+      <w:proofErr w:type="spellStart"/>
+      <w:proofErr w:type="gramStart"/>
+      <w:r>
+        <w:rPr>
+          <w:rFonts w:asciiTheme="majorHAnsi" w:hAnsiTheme="majorHAnsi"/>
+          <w:sz w:val="28"/>
+          <w:szCs w:val="28"/>
+        </w:rPr>
+        <w:t>cin</w:t>
+      </w:r>
+      <w:proofErr w:type="spellEnd"/>
+      <w:proofErr w:type="gramEnd"/>
+      <w:r>
+        <w:rPr>
+          <w:rFonts w:asciiTheme="majorHAnsi" w:hAnsiTheme="majorHAnsi"/>
+          <w:sz w:val="28"/>
+          <w:szCs w:val="28"/>
+        </w:rPr>
+        <w:t xml:space="preserve"> &gt;&gt; name;</w:t>
+      </w:r>
+    </w:p>
+    <w:p>
+      <w:pPr>
+        <w:rPr>
+          <w:rFonts w:asciiTheme="majorHAnsi" w:hAnsiTheme="majorHAnsi"/>
+          <w:sz w:val="28"/>
+          <w:szCs w:val="28"/>
+        </w:rPr>
+      </w:pPr>
+    </w:p>
+    <w:p>
+      <w:pPr>
+        <w:rPr>
+          <w:rFonts w:asciiTheme="majorHAnsi" w:hAnsiTheme="majorHAnsi"/>
+          <w:sz w:val="28"/>
+          <w:szCs w:val="28"/>
+        </w:rPr>
+      </w:pPr>
+      <w:r>
+        <w:rPr>
+          <w:rFonts w:asciiTheme="majorHAnsi" w:hAnsiTheme="majorHAnsi"/>
+          <w:sz w:val="28"/>
+          <w:szCs w:val="28"/>
+        </w:rPr>
+        <w:tab/>
+      </w:r>
+      <w:proofErr w:type="spellStart"/>
+      <w:proofErr w:type="gramStart"/>
+      <w:r>
+        <w:rPr>
+          <w:rFonts w:asciiTheme="majorHAnsi" w:hAnsiTheme="majorHAnsi"/>
+          <w:sz w:val="28"/>
+          <w:szCs w:val="28"/>
+        </w:rPr>
+        <w:t>doFunction</w:t>
+      </w:r>
+      <w:proofErr w:type="spellEnd"/>
+      <w:r>
+        <w:rPr>
+          <w:rFonts w:asciiTheme="majorHAnsi" w:hAnsiTheme="majorHAnsi"/>
+          <w:sz w:val="28"/>
+          <w:szCs w:val="28"/>
+        </w:rPr>
+        <w:t>(</w:t>
+      </w:r>
+      <w:proofErr w:type="gramEnd"/>
+      <w:r>
+        <w:rPr>
+          <w:rFonts w:asciiTheme="majorHAnsi" w:hAnsiTheme="majorHAnsi"/>
+          <w:sz w:val="28"/>
+          <w:szCs w:val="28"/>
+        </w:rPr>
+        <w:t>name);</w:t>
+      </w:r>
+    </w:p>
+    <w:p>
+      <w:pPr>
+        <w:rPr>
+          <w:rFonts w:asciiTheme="majorHAnsi" w:hAnsiTheme="majorHAnsi"/>
+          <w:sz w:val="28"/>
+          <w:szCs w:val="28"/>
+        </w:rPr>
+      </w:pPr>
+      <w:r>
+        <w:rPr>
+          <w:rFonts w:asciiTheme="majorHAnsi" w:hAnsiTheme="majorHAnsi"/>
+          <w:sz w:val="28"/>
+          <w:szCs w:val="28"/>
+        </w:rPr>
+        <w:t>}</w:t>
+      </w:r>
+    </w:p>
+    <w:p>
+      <w:pPr>
+        <w:rPr>
+          <w:rFonts w:asciiTheme="majorHAnsi" w:hAnsiTheme="majorHAnsi"/>
+          <w:sz w:val="28"/>
+          <w:szCs w:val="28"/>
+        </w:rPr>
+      </w:pPr>
+      <w:proofErr w:type="gramStart"/>
+      <w:r>
+        <w:rPr>
+          <w:rFonts w:asciiTheme="majorHAnsi" w:hAnsiTheme="majorHAnsi"/>
+          <w:sz w:val="28"/>
+          <w:szCs w:val="28"/>
+        </w:rPr>
+        <w:t>else</w:t>
+      </w:r>
+      <w:proofErr w:type="gramEnd"/>
+      <w:r>
+        <w:rPr>
+          <w:rFonts w:asciiTheme="majorHAnsi" w:hAnsiTheme="majorHAnsi"/>
+          <w:sz w:val="28"/>
+          <w:szCs w:val="28"/>
+        </w:rPr>
+        <w:t xml:space="preserve"> if(input == “2”){</w:t>
+      </w:r>
+      <w:r>
+        <w:rPr>
+          <w:rFonts w:asciiTheme="majorHAnsi" w:hAnsiTheme="majorHAnsi"/>
+          <w:sz w:val="28"/>
+          <w:szCs w:val="28"/>
+        </w:rPr>
+        <w:t xml:space="preserve"> </w:t>
+      </w:r>
+    </w:p>
+    <w:p>
+      <w:pPr>
+        <w:rPr>
+          <w:rFonts w:asciiTheme="majorHAnsi" w:hAnsiTheme="majorHAnsi"/>
+          <w:sz w:val="28"/>
+          <w:szCs w:val="28"/>
+        </w:rPr>
+      </w:pPr>
+      <w:r>
+        <w:rPr>
+          <w:rFonts w:asciiTheme="majorHAnsi" w:hAnsiTheme="majorHAnsi"/>
+          <w:sz w:val="28"/>
+          <w:szCs w:val="28"/>
+        </w:rPr>
+        <w:tab/>
+      </w:r>
+      <w:proofErr w:type="spellStart"/>
+      <w:proofErr w:type="gramStart"/>
+      <w:r>
+        <w:rPr>
+          <w:rFonts w:asciiTheme="majorHAnsi" w:hAnsiTheme="majorHAnsi"/>
+          <w:sz w:val="28"/>
+          <w:szCs w:val="28"/>
+        </w:rPr>
+        <w:t>cout</w:t>
+      </w:r>
+      <w:proofErr w:type="spellEnd"/>
+      <w:proofErr w:type="gramEnd"/>
+      <w:r>
+        <w:rPr>
+          <w:rFonts w:asciiTheme="majorHAnsi" w:hAnsiTheme="majorHAnsi"/>
+          <w:sz w:val="28"/>
+          <w:szCs w:val="28"/>
+        </w:rPr>
+        <w:t xml:space="preserve"> &lt;&lt; “Input Age: ”;</w:t>
+      </w:r>
+    </w:p>
+    <w:p>
+      <w:pPr>
+        <w:rPr>
+          <w:rFonts w:asciiTheme="majorHAnsi" w:hAnsiTheme="majorHAnsi"/>
+          <w:sz w:val="28"/>
+          <w:szCs w:val="28"/>
+        </w:rPr>
+      </w:pPr>
+      <w:r>
+        <w:rPr>
+          <w:rFonts w:asciiTheme="majorHAnsi" w:hAnsiTheme="majorHAnsi"/>
+          <w:sz w:val="28"/>
+          <w:szCs w:val="28"/>
+        </w:rPr>
+        <w:tab/>
+      </w:r>
+      <w:proofErr w:type="spellStart"/>
+      <w:proofErr w:type="gramStart"/>
+      <w:r>
+        <w:rPr>
+          <w:rFonts w:asciiTheme="majorHAnsi" w:hAnsiTheme="majorHAnsi"/>
+          <w:sz w:val="28"/>
+          <w:szCs w:val="28"/>
+        </w:rPr>
+        <w:t>cin</w:t>
+      </w:r>
+      <w:proofErr w:type="spellEnd"/>
+      <w:proofErr w:type="gramEnd"/>
+      <w:r>
+        <w:rPr>
+          <w:rFonts w:asciiTheme="majorHAnsi" w:hAnsiTheme="majorHAnsi"/>
+          <w:sz w:val="28"/>
+          <w:szCs w:val="28"/>
+        </w:rPr>
+        <w:t xml:space="preserve"> &gt;&gt; age;</w:t>
+      </w:r>
+    </w:p>
+    <w:p>
+      <w:pPr>
+        <w:rPr>
+          <w:rFonts w:asciiTheme="majorHAnsi" w:hAnsiTheme="majorHAnsi"/>
+          <w:sz w:val="28"/>
+          <w:szCs w:val="28"/>
+        </w:rPr>
+      </w:pPr>
+    </w:p>
+    <w:p>
+      <w:pPr>
+        <w:rPr>
+          <w:rFonts w:asciiTheme="majorHAnsi" w:hAnsiTheme="majorHAnsi"/>
+          <w:sz w:val="28"/>
+          <w:szCs w:val="28"/>
+        </w:rPr>
+      </w:pPr>
+      <w:r>
+        <w:rPr>
+          <w:rFonts w:asciiTheme="majorHAnsi" w:hAnsiTheme="majorHAnsi"/>
+          <w:sz w:val="28"/>
+          <w:szCs w:val="28"/>
+        </w:rPr>
+        <w:tab/>
+      </w:r>
+      <w:proofErr w:type="spellStart"/>
+      <w:proofErr w:type="gramStart"/>
+      <w:r>
+        <w:rPr>
+          <w:rFonts w:asciiTheme="majorHAnsi" w:hAnsiTheme="majorHAnsi"/>
+          <w:sz w:val="28"/>
+          <w:szCs w:val="28"/>
+        </w:rPr>
+        <w:t>doFunction</w:t>
+      </w:r>
+      <w:proofErr w:type="spellEnd"/>
+      <w:r>
+        <w:rPr>
+          <w:rFonts w:asciiTheme="majorHAnsi" w:hAnsiTheme="majorHAnsi"/>
+          <w:sz w:val="28"/>
+          <w:szCs w:val="28"/>
+        </w:rPr>
+        <w:t>(</w:t>
+      </w:r>
+      <w:proofErr w:type="gramEnd"/>
+      <w:r>
+        <w:rPr>
+          <w:rFonts w:asciiTheme="majorHAnsi" w:hAnsiTheme="majorHAnsi"/>
+          <w:sz w:val="28"/>
+          <w:szCs w:val="28"/>
+        </w:rPr>
+        <w:t>age);</w:t>
+      </w:r>
+    </w:p>
+    <w:p>
+      <w:pPr>
+        <w:rPr>
+          <w:rFonts w:asciiTheme="majorHAnsi" w:hAnsiTheme="majorHAnsi"/>
+          <w:sz w:val="28"/>
+          <w:szCs w:val="28"/>
+        </w:rPr>
+      </w:pPr>
+      <w:r>
+        <w:rPr>
+          <w:rFonts w:asciiTheme="majorHAnsi" w:hAnsiTheme="majorHAnsi"/>
+          <w:sz w:val="28"/>
+          <w:szCs w:val="28"/>
+        </w:rPr>
+        <w:t>}</w:t>
+      </w:r>
+      <w:r>
+        <w:rPr>
+          <w:rFonts w:asciiTheme="majorHAnsi" w:hAnsiTheme="majorHAnsi"/>
+          <w:sz w:val="28"/>
+          <w:szCs w:val="28"/>
+        </w:rPr>
+        <w:t xml:space="preserve"> </w:t>
+      </w:r>
+    </w:p>
+    <w:p>
+      <w:pPr>
+        <w:rPr>
+          <w:rFonts w:asciiTheme="majorHAnsi" w:hAnsiTheme="majorHAnsi"/>
+          <w:sz w:val="28"/>
+          <w:szCs w:val="28"/>
+        </w:rPr>
+      </w:pPr>
+      <w:proofErr w:type="gramStart"/>
+      <w:r>
+        <w:rPr>
+          <w:rFonts w:asciiTheme="majorHAnsi" w:hAnsiTheme="majorHAnsi"/>
+          <w:sz w:val="28"/>
+          <w:szCs w:val="28"/>
+        </w:rPr>
+        <w:t>else</w:t>
+      </w:r>
+      <w:proofErr w:type="gramEnd"/>
+      <w:r>
+        <w:rPr>
+          <w:rFonts w:asciiTheme="majorHAnsi" w:hAnsiTheme="majorHAnsi"/>
+          <w:sz w:val="28"/>
+          <w:szCs w:val="28"/>
+        </w:rPr>
+        <w:t xml:space="preserve"> if(input == “3”){</w:t>
+      </w:r>
+      <w:r>
+        <w:rPr>
+          <w:rFonts w:asciiTheme="majorHAnsi" w:hAnsiTheme="majorHAnsi"/>
+          <w:sz w:val="28"/>
+          <w:szCs w:val="28"/>
+        </w:rPr>
+        <w:t xml:space="preserve"> </w:t>
+      </w:r>
+    </w:p>
+    <w:p>
+      <w:pPr>
+        <w:rPr>
+          <w:rFonts w:asciiTheme="majorHAnsi" w:hAnsiTheme="majorHAnsi"/>
+          <w:sz w:val="28"/>
+          <w:szCs w:val="28"/>
+        </w:rPr>
+      </w:pPr>
+      <w:r>
+        <w:rPr>
+          <w:rFonts w:asciiTheme="majorHAnsi" w:hAnsiTheme="majorHAnsi"/>
+          <w:sz w:val="28"/>
+          <w:szCs w:val="28"/>
+        </w:rPr>
+        <w:tab/>
+      </w:r>
+      <w:proofErr w:type="spellStart"/>
+      <w:proofErr w:type="gramStart"/>
+      <w:r>
+        <w:rPr>
+          <w:rFonts w:asciiTheme="majorHAnsi" w:hAnsiTheme="majorHAnsi"/>
+          <w:sz w:val="28"/>
+          <w:szCs w:val="28"/>
+        </w:rPr>
+        <w:t>cout</w:t>
+      </w:r>
+      <w:proofErr w:type="spellEnd"/>
+      <w:proofErr w:type="gramEnd"/>
+      <w:r>
+        <w:rPr>
+          <w:rFonts w:asciiTheme="majorHAnsi" w:hAnsiTheme="majorHAnsi"/>
+          <w:sz w:val="28"/>
+          <w:szCs w:val="28"/>
+        </w:rPr>
+        <w:t xml:space="preserve"> &lt;&lt; “Input Country: ”;</w:t>
+      </w:r>
+    </w:p>
+    <w:p>
+      <w:pPr>
+        <w:rPr>
+          <w:rFonts w:asciiTheme="majorHAnsi" w:hAnsiTheme="majorHAnsi"/>
+          <w:sz w:val="28"/>
+          <w:szCs w:val="28"/>
+        </w:rPr>
+      </w:pPr>
+      <w:r>
+        <w:rPr>
+          <w:rFonts w:asciiTheme="majorHAnsi" w:hAnsiTheme="majorHAnsi"/>
+          <w:sz w:val="28"/>
+          <w:szCs w:val="28"/>
+        </w:rPr>
+        <w:tab/>
+      </w:r>
+      <w:proofErr w:type="spellStart"/>
+      <w:proofErr w:type="gramStart"/>
+      <w:r>
+        <w:rPr>
+          <w:rFonts w:asciiTheme="majorHAnsi" w:hAnsiTheme="majorHAnsi"/>
+          <w:sz w:val="28"/>
+          <w:szCs w:val="28"/>
+        </w:rPr>
+        <w:t>cin</w:t>
+      </w:r>
+      <w:proofErr w:type="spellEnd"/>
+      <w:proofErr w:type="gramEnd"/>
+      <w:r>
+        <w:rPr>
+          <w:rFonts w:asciiTheme="majorHAnsi" w:hAnsiTheme="majorHAnsi"/>
+          <w:sz w:val="28"/>
+          <w:szCs w:val="28"/>
+        </w:rPr>
+        <w:t xml:space="preserve"> &gt;&gt; country;</w:t>
+      </w:r>
+    </w:p>
+    <w:p>
+      <w:pPr>
+        <w:rPr>
+          <w:rFonts w:asciiTheme="majorHAnsi" w:hAnsiTheme="majorHAnsi"/>
+          <w:sz w:val="28"/>
+          <w:szCs w:val="28"/>
+        </w:rPr>
+      </w:pPr>
+    </w:p>
+    <w:p>
+      <w:pPr>
+        <w:rPr>
+          <w:rFonts w:asciiTheme="majorHAnsi" w:hAnsiTheme="majorHAnsi"/>
+          <w:sz w:val="28"/>
+          <w:szCs w:val="28"/>
+        </w:rPr>
+      </w:pPr>
+      <w:r>
+        <w:rPr>
+          <w:rFonts w:asciiTheme="majorHAnsi" w:hAnsiTheme="majorHAnsi"/>
+          <w:sz w:val="28"/>
+          <w:szCs w:val="28"/>
+        </w:rPr>
+        <w:tab/>
+      </w:r>
+      <w:proofErr w:type="spellStart"/>
+      <w:proofErr w:type="gramStart"/>
+      <w:r>
+        <w:rPr>
+          <w:rFonts w:asciiTheme="majorHAnsi" w:hAnsiTheme="majorHAnsi"/>
+          <w:sz w:val="28"/>
+          <w:szCs w:val="28"/>
+        </w:rPr>
+        <w:t>doFunction</w:t>
+      </w:r>
+      <w:proofErr w:type="spellEnd"/>
+      <w:r>
+        <w:rPr>
+          <w:rFonts w:asciiTheme="majorHAnsi" w:hAnsiTheme="majorHAnsi"/>
+          <w:sz w:val="28"/>
+          <w:szCs w:val="28"/>
+        </w:rPr>
+        <w:t>(</w:t>
+      </w:r>
+      <w:proofErr w:type="gramEnd"/>
+      <w:r>
+        <w:rPr>
+          <w:rFonts w:asciiTheme="majorHAnsi" w:hAnsiTheme="majorHAnsi"/>
+          <w:sz w:val="28"/>
+          <w:szCs w:val="28"/>
+        </w:rPr>
+        <w:t>country);</w:t>
+      </w:r>
+    </w:p>
+    <w:p>
+      <w:pPr>
+        <w:rPr>
+          <w:rFonts w:asciiTheme="majorHAnsi" w:hAnsiTheme="majorHAnsi"/>
+          <w:sz w:val="28"/>
+          <w:szCs w:val="28"/>
+        </w:rPr>
+      </w:pPr>
+      <w:r>
+        <w:rPr>
+          <w:rFonts w:asciiTheme="majorHAnsi" w:hAnsiTheme="majorHAnsi"/>
+          <w:sz w:val="28"/>
+          <w:szCs w:val="28"/>
+        </w:rPr>
+        <w:t>}</w:t>
+      </w:r>
+    </w:p>
+    <w:p>
+      <w:pPr>
+        <w:rPr>
+          <w:rFonts w:asciiTheme="majorHAnsi" w:hAnsiTheme="majorHAnsi"/>
+          <w:sz w:val="28"/>
+          <w:szCs w:val="28"/>
+        </w:rPr>
+      </w:pPr>
+      <w:r>
+        <w:rPr>
+          <w:rFonts w:asciiTheme="majorHAnsi" w:hAnsiTheme="majorHAnsi"/>
+          <w:sz w:val="28"/>
+          <w:szCs w:val="28"/>
+        </w:rPr>
+        <w:lastRenderedPageBreak/>
+        <w:t>// Example of grouping code:</w:t>
+      </w:r>
+    </w:p>
+    <w:p>
+      <w:pPr>
+        <w:rPr>
+          <w:rFonts w:asciiTheme="majorHAnsi" w:hAnsiTheme="majorHAnsi"/>
+          <w:sz w:val="28"/>
+          <w:szCs w:val="28"/>
+        </w:rPr>
+      </w:pPr>
+      <w:proofErr w:type="spellStart"/>
+      <w:r>
+        <w:rPr>
+          <w:rFonts w:asciiTheme="majorHAnsi" w:hAnsiTheme="majorHAnsi"/>
+          <w:sz w:val="28"/>
+          <w:szCs w:val="28"/>
+        </w:rPr>
+        <w:t>Cout</w:t>
+      </w:r>
+      <w:proofErr w:type="spellEnd"/>
+      <w:r>
+        <w:rPr>
+          <w:rFonts w:asciiTheme="majorHAnsi" w:hAnsiTheme="majorHAnsi"/>
+          <w:sz w:val="28"/>
+          <w:szCs w:val="28"/>
+        </w:rPr>
+        <w:t xml:space="preserve"> &lt;&lt; “Input Name: “;</w:t>
+      </w:r>
+    </w:p>
+    <w:p>
+      <w:pPr>
+        <w:rPr>
+          <w:rFonts w:asciiTheme="majorHAnsi" w:hAnsiTheme="majorHAnsi"/>
+          <w:sz w:val="28"/>
+          <w:szCs w:val="28"/>
+        </w:rPr>
+      </w:pPr>
+      <w:proofErr w:type="spellStart"/>
+      <w:r>
+        <w:rPr>
+          <w:rFonts w:asciiTheme="majorHAnsi" w:hAnsiTheme="majorHAnsi"/>
+          <w:sz w:val="28"/>
+          <w:szCs w:val="28"/>
+        </w:rPr>
+        <w:t>Cin</w:t>
+      </w:r>
+      <w:proofErr w:type="spellEnd"/>
+      <w:r>
+        <w:rPr>
+          <w:rFonts w:asciiTheme="majorHAnsi" w:hAnsiTheme="majorHAnsi"/>
+          <w:sz w:val="28"/>
+          <w:szCs w:val="28"/>
+        </w:rPr>
+        <w:t xml:space="preserve"> &gt;&gt; name;</w:t>
+      </w:r>
+    </w:p>
+    <w:p>
+      <w:pPr>
+        <w:rPr>
+          <w:rFonts w:asciiTheme="majorHAnsi" w:hAnsiTheme="majorHAnsi"/>
+          <w:sz w:val="28"/>
+          <w:szCs w:val="28"/>
+        </w:rPr>
+      </w:pPr>
+    </w:p>
+    <w:p>
+      <w:pPr>
+        <w:rPr>
+          <w:rFonts w:asciiTheme="majorHAnsi" w:hAnsiTheme="majorHAnsi"/>
+          <w:sz w:val="28"/>
+          <w:szCs w:val="28"/>
+        </w:rPr>
+      </w:pPr>
+      <w:proofErr w:type="spellStart"/>
+      <w:proofErr w:type="gramStart"/>
+      <w:r>
+        <w:rPr>
+          <w:rFonts w:asciiTheme="majorHAnsi" w:hAnsiTheme="majorHAnsi"/>
+          <w:sz w:val="28"/>
+          <w:szCs w:val="28"/>
+        </w:rPr>
+        <w:t>runFunction</w:t>
+      </w:r>
+      <w:proofErr w:type="spellEnd"/>
+      <w:r>
+        <w:rPr>
+          <w:rFonts w:asciiTheme="majorHAnsi" w:hAnsiTheme="majorHAnsi"/>
+          <w:sz w:val="28"/>
+          <w:szCs w:val="28"/>
+        </w:rPr>
+        <w:t>(</w:t>
+      </w:r>
+      <w:proofErr w:type="gramEnd"/>
+      <w:r>
+        <w:rPr>
+          <w:rFonts w:asciiTheme="majorHAnsi" w:hAnsiTheme="majorHAnsi"/>
+          <w:sz w:val="28"/>
+          <w:szCs w:val="28"/>
+        </w:rPr>
+        <w:t>name);</w:t>
+      </w:r>
+    </w:p>
+    <w:p>
+      <w:pPr>
+        <w:rPr>
+          <w:rFonts w:asciiTheme="majorHAnsi" w:hAnsiTheme="majorHAnsi"/>
+          <w:sz w:val="28"/>
+          <w:szCs w:val="28"/>
+        </w:rPr>
+      </w:pPr>
+    </w:p>
+    <w:p>
+      <w:pPr>
+        <w:rPr>
+          <w:rFonts w:asciiTheme="majorHAnsi" w:hAnsiTheme="majorHAnsi"/>
+          <w:sz w:val="28"/>
+          <w:szCs w:val="28"/>
+        </w:rPr>
+      </w:pPr>
+      <w:proofErr w:type="gramStart"/>
+      <w:r>
+        <w:rPr>
+          <w:rFonts w:asciiTheme="majorHAnsi" w:hAnsiTheme="majorHAnsi"/>
+          <w:sz w:val="28"/>
+          <w:szCs w:val="28"/>
+        </w:rPr>
+        <w:t>if(</w:t>
+      </w:r>
+      <w:proofErr w:type="gramEnd"/>
+      <w:r>
+        <w:rPr>
+          <w:rFonts w:asciiTheme="majorHAnsi" w:hAnsiTheme="majorHAnsi"/>
+          <w:sz w:val="28"/>
+          <w:szCs w:val="28"/>
+        </w:rPr>
+        <w:t>test == true){</w:t>
+      </w:r>
+    </w:p>
+    <w:p>
+      <w:pPr>
+        <w:rPr>
+          <w:rFonts w:asciiTheme="majorHAnsi" w:hAnsiTheme="majorHAnsi"/>
+          <w:sz w:val="28"/>
+          <w:szCs w:val="28"/>
+        </w:rPr>
+      </w:pPr>
+      <w:r>
+        <w:rPr>
+          <w:rFonts w:asciiTheme="majorHAnsi" w:hAnsiTheme="majorHAnsi"/>
+          <w:sz w:val="28"/>
+          <w:szCs w:val="28"/>
+        </w:rPr>
+        <w:tab/>
+      </w:r>
+      <w:proofErr w:type="spellStart"/>
+      <w:proofErr w:type="gramStart"/>
+      <w:r>
+        <w:rPr>
+          <w:rFonts w:asciiTheme="majorHAnsi" w:hAnsiTheme="majorHAnsi"/>
+          <w:sz w:val="28"/>
+          <w:szCs w:val="28"/>
+        </w:rPr>
+        <w:t>cout</w:t>
+      </w:r>
+      <w:proofErr w:type="spellEnd"/>
+      <w:proofErr w:type="gramEnd"/>
+      <w:r>
+        <w:rPr>
+          <w:rFonts w:asciiTheme="majorHAnsi" w:hAnsiTheme="majorHAnsi"/>
+          <w:sz w:val="28"/>
+          <w:szCs w:val="28"/>
+        </w:rPr>
+        <w:t xml:space="preserve"> &lt;&lt; “Running test…\n”;</w:t>
+      </w:r>
+    </w:p>
+    <w:p>
+      <w:pPr>
+        <w:rPr>
+          <w:rFonts w:asciiTheme="majorHAnsi" w:hAnsiTheme="majorHAnsi"/>
+          <w:sz w:val="28"/>
+          <w:szCs w:val="28"/>
+        </w:rPr>
+      </w:pPr>
+    </w:p>
+    <w:p>
+      <w:pPr>
+        <w:rPr>
+          <w:rFonts w:asciiTheme="majorHAnsi" w:hAnsiTheme="majorHAnsi"/>
+          <w:sz w:val="28"/>
+          <w:szCs w:val="28"/>
+        </w:rPr>
+      </w:pPr>
+      <w:r>
+        <w:rPr>
+          <w:rFonts w:asciiTheme="majorHAnsi" w:hAnsiTheme="majorHAnsi"/>
+          <w:sz w:val="28"/>
+          <w:szCs w:val="28"/>
+        </w:rPr>
+        <w:tab/>
+      </w:r>
+      <w:proofErr w:type="spellStart"/>
+      <w:proofErr w:type="gramStart"/>
+      <w:r>
+        <w:rPr>
+          <w:rFonts w:asciiTheme="majorHAnsi" w:hAnsiTheme="majorHAnsi"/>
+          <w:sz w:val="28"/>
+          <w:szCs w:val="28"/>
+        </w:rPr>
+        <w:t>runTest</w:t>
+      </w:r>
+      <w:proofErr w:type="spellEnd"/>
+      <w:r>
+        <w:rPr>
+          <w:rFonts w:asciiTheme="majorHAnsi" w:hAnsiTheme="majorHAnsi"/>
+          <w:sz w:val="28"/>
+          <w:szCs w:val="28"/>
+        </w:rPr>
+        <w:t>(</w:t>
+      </w:r>
+      <w:proofErr w:type="gramEnd"/>
+      <w:r>
+        <w:rPr>
+          <w:rFonts w:asciiTheme="majorHAnsi" w:hAnsiTheme="majorHAnsi"/>
+          <w:sz w:val="28"/>
+          <w:szCs w:val="28"/>
+        </w:rPr>
+        <w:t>);</w:t>
+      </w:r>
+    </w:p>
+    <w:p>
+      <w:pPr>
+        <w:rPr>
+          <w:rFonts w:asciiTheme="majorHAnsi" w:hAnsiTheme="majorHAnsi"/>
+          <w:sz w:val="28"/>
+          <w:szCs w:val="28"/>
+        </w:rPr>
+      </w:pPr>
+    </w:p>
+    <w:p>
+      <w:pPr>
+        <w:rPr>
+          <w:rFonts w:asciiTheme="majorHAnsi" w:hAnsiTheme="majorHAnsi"/>
+          <w:sz w:val="28"/>
+          <w:szCs w:val="28"/>
+        </w:rPr>
+      </w:pPr>
+      <w:r>
+        <w:rPr>
+          <w:rFonts w:asciiTheme="majorHAnsi" w:hAnsiTheme="majorHAnsi"/>
+          <w:sz w:val="28"/>
+          <w:szCs w:val="28"/>
+        </w:rPr>
+        <w:tab/>
+      </w:r>
+      <w:proofErr w:type="spellStart"/>
+      <w:proofErr w:type="gramStart"/>
+      <w:r>
+        <w:rPr>
+          <w:rFonts w:asciiTheme="majorHAnsi" w:hAnsiTheme="majorHAnsi"/>
+          <w:sz w:val="28"/>
+          <w:szCs w:val="28"/>
+        </w:rPr>
+        <w:t>cout</w:t>
+      </w:r>
+      <w:proofErr w:type="spellEnd"/>
+      <w:proofErr w:type="gramEnd"/>
+      <w:r>
+        <w:rPr>
+          <w:rFonts w:asciiTheme="majorHAnsi" w:hAnsiTheme="majorHAnsi"/>
+          <w:sz w:val="28"/>
+          <w:szCs w:val="28"/>
+        </w:rPr>
+        <w:t xml:space="preserve"> &lt;&lt; “Test completed.\n\n”;</w:t>
+      </w:r>
+    </w:p>
+    <w:p>
+      <w:pPr>
+        <w:rPr>
+          <w:rFonts w:asciiTheme="majorHAnsi" w:hAnsiTheme="majorHAnsi"/>
+          <w:sz w:val="28"/>
+          <w:szCs w:val="28"/>
+        </w:rPr>
+      </w:pPr>
+      <w:r>
+        <w:rPr>
+          <w:rFonts w:asciiTheme="majorHAnsi" w:hAnsiTheme="majorHAnsi"/>
+          <w:sz w:val="28"/>
+          <w:szCs w:val="28"/>
+        </w:rPr>
+        <w:t>}</w:t>
+      </w:r>
+    </w:p>
+    <w:p>
+      <w:pPr>
+        <w:rPr>
+          <w:rFonts w:asciiTheme="majorHAnsi" w:hAnsiTheme="majorHAnsi"/>
+          <w:sz w:val="28"/>
+          <w:szCs w:val="28"/>
+        </w:rPr>
+      </w:pPr>
+    </w:p>
+    <w:p>
+      <w:pPr>
+        <w:rPr>
+          <w:rFonts w:asciiTheme="majorHAnsi" w:hAnsiTheme="majorHAnsi"/>
+          <w:sz w:val="28"/>
+          <w:szCs w:val="28"/>
+        </w:rPr>
+      </w:pPr>
+      <w:proofErr w:type="spellStart"/>
+      <w:proofErr w:type="gramStart"/>
+      <w:r>
+        <w:rPr>
+          <w:rFonts w:asciiTheme="majorHAnsi" w:hAnsiTheme="majorHAnsi"/>
+          <w:sz w:val="28"/>
+          <w:szCs w:val="28"/>
+        </w:rPr>
+        <w:t>cout</w:t>
+      </w:r>
+      <w:proofErr w:type="spellEnd"/>
+      <w:proofErr w:type="gramEnd"/>
+      <w:r>
+        <w:rPr>
+          <w:rFonts w:asciiTheme="majorHAnsi" w:hAnsiTheme="majorHAnsi"/>
+          <w:sz w:val="28"/>
+          <w:szCs w:val="28"/>
+        </w:rPr>
+        <w:t xml:space="preserve"> &lt;&lt; “</w:t>
+      </w:r>
+      <w:r>
+        <w:rPr>
+          <w:rFonts w:asciiTheme="majorHAnsi" w:hAnsiTheme="majorHAnsi"/>
+          <w:sz w:val="28"/>
+          <w:szCs w:val="28"/>
+        </w:rPr>
+        <w:t>Main Menu:</w:t>
+      </w:r>
+      <w:r>
+        <w:rPr>
+          <w:rFonts w:asciiTheme="majorHAnsi" w:hAnsiTheme="majorHAnsi"/>
+          <w:sz w:val="28"/>
+          <w:szCs w:val="28"/>
+        </w:rPr>
+        <w:t>\n”;</w:t>
+      </w:r>
+      <w:r>
+        <w:rPr>
+          <w:rFonts w:asciiTheme="majorHAnsi" w:hAnsiTheme="majorHAnsi"/>
+          <w:sz w:val="28"/>
+          <w:szCs w:val="28"/>
+        </w:rPr>
+        <w:t xml:space="preserve"> </w:t>
+      </w:r>
+    </w:p>
+    <w:p>
+      <w:pPr>
+        <w:rPr>
+          <w:rFonts w:asciiTheme="majorHAnsi" w:hAnsiTheme="majorHAnsi"/>
+          <w:sz w:val="28"/>
+          <w:szCs w:val="28"/>
+        </w:rPr>
+      </w:pPr>
+      <w:proofErr w:type="spellStart"/>
+      <w:proofErr w:type="gramStart"/>
+      <w:r>
+        <w:rPr>
+          <w:rFonts w:asciiTheme="majorHAnsi" w:hAnsiTheme="majorHAnsi"/>
+          <w:sz w:val="28"/>
+          <w:szCs w:val="28"/>
+        </w:rPr>
+        <w:t>cout</w:t>
+      </w:r>
+      <w:proofErr w:type="spellEnd"/>
+      <w:proofErr w:type="gramEnd"/>
+      <w:r>
+        <w:rPr>
+          <w:rFonts w:asciiTheme="majorHAnsi" w:hAnsiTheme="majorHAnsi"/>
+          <w:sz w:val="28"/>
+          <w:szCs w:val="28"/>
+        </w:rPr>
+        <w:t xml:space="preserve"> &lt;&lt; “1) Search.\n”;</w:t>
+      </w:r>
+    </w:p>
+    <w:p>
+      <w:pPr>
+        <w:rPr>
+          <w:rFonts w:asciiTheme="majorHAnsi" w:hAnsiTheme="majorHAnsi"/>
+          <w:sz w:val="28"/>
+          <w:szCs w:val="28"/>
+        </w:rPr>
+      </w:pPr>
+      <w:proofErr w:type="spellStart"/>
+      <w:proofErr w:type="gramStart"/>
+      <w:r>
+        <w:rPr>
+          <w:rFonts w:asciiTheme="majorHAnsi" w:hAnsiTheme="majorHAnsi"/>
+          <w:sz w:val="28"/>
+          <w:szCs w:val="28"/>
+        </w:rPr>
+        <w:t>cout</w:t>
+      </w:r>
+      <w:proofErr w:type="spellEnd"/>
+      <w:proofErr w:type="gramEnd"/>
+      <w:r>
+        <w:rPr>
+          <w:rFonts w:asciiTheme="majorHAnsi" w:hAnsiTheme="majorHAnsi"/>
+          <w:sz w:val="28"/>
+          <w:szCs w:val="28"/>
+        </w:rPr>
+        <w:t xml:space="preserve"> &lt;&lt; “2) Edit.\n”;</w:t>
+      </w:r>
+    </w:p>
+    <w:p>
+      <w:pPr>
+        <w:rPr>
+          <w:rFonts w:asciiTheme="majorHAnsi" w:hAnsiTheme="majorHAnsi"/>
+          <w:sz w:val="28"/>
+          <w:szCs w:val="28"/>
+        </w:rPr>
+      </w:pPr>
+      <w:proofErr w:type="spellStart"/>
+      <w:proofErr w:type="gramStart"/>
+      <w:r>
+        <w:rPr>
+          <w:rFonts w:asciiTheme="majorHAnsi" w:hAnsiTheme="majorHAnsi"/>
+          <w:sz w:val="28"/>
+          <w:szCs w:val="28"/>
+        </w:rPr>
+        <w:t>cout</w:t>
+      </w:r>
+      <w:proofErr w:type="spellEnd"/>
+      <w:proofErr w:type="gramEnd"/>
+      <w:r>
+        <w:rPr>
+          <w:rFonts w:asciiTheme="majorHAnsi" w:hAnsiTheme="majorHAnsi"/>
+          <w:sz w:val="28"/>
+          <w:szCs w:val="28"/>
+        </w:rPr>
+        <w:t xml:space="preserve"> &lt;&lt; “3) Exit.\n”;</w:t>
+      </w:r>
+    </w:p>
+    <w:p>
+      <w:pPr>
+        <w:rPr>
+          <w:rFonts w:asciiTheme="majorHAnsi" w:hAnsiTheme="majorHAnsi"/>
+          <w:sz w:val="28"/>
+          <w:szCs w:val="28"/>
+        </w:rPr>
+      </w:pPr>
+      <w:proofErr w:type="spellStart"/>
+      <w:proofErr w:type="gramStart"/>
+      <w:r>
+        <w:rPr>
+          <w:rFonts w:asciiTheme="majorHAnsi" w:hAnsiTheme="majorHAnsi"/>
+          <w:sz w:val="28"/>
+          <w:szCs w:val="28"/>
+        </w:rPr>
+        <w:t>cout</w:t>
+      </w:r>
+      <w:proofErr w:type="spellEnd"/>
+      <w:proofErr w:type="gramEnd"/>
+      <w:r>
+        <w:rPr>
+          <w:rFonts w:asciiTheme="majorHAnsi" w:hAnsiTheme="majorHAnsi"/>
+          <w:sz w:val="28"/>
+          <w:szCs w:val="28"/>
+        </w:rPr>
+        <w:t xml:space="preserve"> &lt;&lt; “Choice: “;</w:t>
+      </w:r>
+    </w:p>
+    <w:p>
+      <w:pPr>
+        <w:rPr>
+          <w:rFonts w:asciiTheme="majorHAnsi" w:hAnsiTheme="majorHAnsi"/>
+          <w:sz w:val="28"/>
+          <w:szCs w:val="28"/>
+        </w:rPr>
+      </w:pPr>
+      <w:proofErr w:type="spellStart"/>
+      <w:proofErr w:type="gramStart"/>
+      <w:r>
+        <w:rPr>
+          <w:rFonts w:asciiTheme="majorHAnsi" w:hAnsiTheme="majorHAnsi"/>
+          <w:sz w:val="28"/>
+          <w:szCs w:val="28"/>
+        </w:rPr>
+        <w:t>cin</w:t>
+      </w:r>
+      <w:proofErr w:type="spellEnd"/>
+      <w:proofErr w:type="gramEnd"/>
+      <w:r>
+        <w:rPr>
+          <w:rFonts w:asciiTheme="majorHAnsi" w:hAnsiTheme="majorHAnsi"/>
+          <w:sz w:val="28"/>
+          <w:szCs w:val="28"/>
+        </w:rPr>
+        <w:t xml:space="preserve"> &gt;&gt; choice;</w:t>
+      </w:r>
+    </w:p>
+    <w:p>
+      <w:pPr>
+        <w:rPr>
+          <w:rFonts w:asciiTheme="majorHAnsi" w:hAnsiTheme="majorHAnsi"/>
+          <w:sz w:val="28"/>
+          <w:szCs w:val="28"/>
+        </w:rPr>
+      </w:pPr>
+    </w:p>
+    <w:p>
+      <w:pPr>
+        <w:rPr>
+          <w:rFonts w:asciiTheme="majorHAnsi" w:hAnsiTheme="majorHAnsi"/>
+          <w:sz w:val="28"/>
+          <w:szCs w:val="28"/>
+        </w:rPr>
+      </w:pPr>
+      <w:proofErr w:type="spellStart"/>
+      <w:proofErr w:type="gramStart"/>
+      <w:r>
+        <w:rPr>
+          <w:rFonts w:asciiTheme="majorHAnsi" w:hAnsiTheme="majorHAnsi"/>
+          <w:sz w:val="28"/>
+          <w:szCs w:val="28"/>
+        </w:rPr>
+        <w:t>runAnotherFunction</w:t>
+      </w:r>
+      <w:proofErr w:type="spellEnd"/>
+      <w:r>
+        <w:rPr>
+          <w:rFonts w:asciiTheme="majorHAnsi" w:hAnsiTheme="majorHAnsi"/>
+          <w:sz w:val="28"/>
+          <w:szCs w:val="28"/>
+        </w:rPr>
+        <w:t>(</w:t>
+      </w:r>
+      <w:proofErr w:type="gramEnd"/>
+      <w:r>
+        <w:rPr>
+          <w:rFonts w:asciiTheme="majorHAnsi" w:hAnsiTheme="majorHAnsi"/>
+          <w:sz w:val="28"/>
+          <w:szCs w:val="28"/>
+        </w:rPr>
+        <w:t>);</w:t>
+      </w:r>
+    </w:p>
+    <w:p>
+      <w:pPr>
+        <w:rPr>
+          <w:rFonts w:asciiTheme="majorHAnsi" w:hAnsiTheme="majorHAnsi"/>
+          <w:sz w:val="28"/>
+          <w:szCs w:val="28"/>
+        </w:rPr>
+      </w:pPr>
     </w:p>
     <w:p>
       <w:pPr>
         <w:pStyle w:val="Heading2"/>
       </w:pPr>
-    </w:p>
-    <w:p>
-      <w:pPr>
-        <w:pStyle w:val="Heading2"/>
-      </w:pPr>
-      <w:r>
-        <w:t>Tabs, Spacing and Indentation</w:t>
+      <w:r>
+        <w:t>Classes</w:t>
       </w:r>
     </w:p>
     <w:p/>
     <w:p>
       <w:r>
-        <w:t>Tabs must be set to four characters.</w:t>
-      </w:r>
-    </w:p>
-    <w:p>
-      <w:r>
-        <w:t xml:space="preserve">The bracing </w:t>
-      </w:r>
-      <w:r>
-        <w:t>must fol</w:t>
-      </w:r>
-      <w:r>
-        <w:t xml:space="preserve">low the style </w:t>
-      </w:r>
-      <w:r>
-        <w:t>where</w:t>
-      </w:r>
-      <w:r>
-        <w:t>by</w:t>
-      </w:r>
-      <w:r>
-        <w:t xml:space="preserve"> the opening</w:t>
-      </w:r>
-      <w:r>
-        <w:t xml:space="preserve"> brace begins on the same line of the state</w:t>
-      </w:r>
-      <w:r>
-        <w:t>ment and ends on a new line.</w:t>
-      </w:r>
-    </w:p>
+        <w:t xml:space="preserve">Classes must follow the same format for bracing, </w:t>
+      </w:r>
+      <w:r>
+        <w:t>with the opening brace</w:t>
+      </w:r>
+      <w:r>
+        <w:t xml:space="preserve"> on the same line of the class </w:t>
+      </w:r>
+      <w:r>
+        <w:t xml:space="preserve">name and the closing brace </w:t>
+      </w:r>
+      <w:r>
+        <w:t>on a new line.</w:t>
+      </w:r>
+      <w:r>
+        <w:t xml:space="preserve"> </w:t>
+      </w:r>
+      <w:r>
+        <w:t xml:space="preserve">The labels for </w:t>
+      </w:r>
+      <w:r>
+        <w:rPr>
+          <w:i/>
+        </w:rPr>
+        <w:t xml:space="preserve">private: </w:t>
+      </w:r>
+      <w:r>
+        <w:t xml:space="preserve">and </w:t>
+      </w:r>
+      <w:r>
+        <w:rPr>
+          <w:i/>
+        </w:rPr>
+        <w:t>public:</w:t>
+      </w:r>
+      <w:r>
+        <w:t xml:space="preserve"> are not indented.</w:t>
+      </w:r>
+      <w:r>
+        <w:t xml:space="preserve"> If there is nothing in public/private/protected, then don’t write them.</w:t>
+      </w:r>
+    </w:p>
+    <w:p/>
     <w:p>
       <w:r>
         <w:t>Example:</w:t>
       </w:r>
-    </w:p>
-    <w:p>
-      <w:r>
+      <w:r>
+        <w:t xml:space="preserve"> //</w:t>
+      </w:r>
+      <w:r>
+        <w:t xml:space="preserve"> </w:t>
+      </w:r>
+      <w:proofErr w:type="gramStart"/>
+      <w:r>
+        <w:t>This</w:t>
+      </w:r>
+      <w:proofErr w:type="gramEnd"/>
+      <w:r>
+        <w:t xml:space="preserve"> only has public functions.</w:t>
+      </w:r>
+    </w:p>
+    <w:p/>
+    <w:p>
+      <w:pPr>
+        <w:rPr>
+          <w:rFonts w:asciiTheme="majorHAnsi" w:hAnsiTheme="majorHAnsi"/>
+          <w:sz w:val="28"/>
+          <w:szCs w:val="28"/>
+        </w:rPr>
+      </w:pPr>
+      <w:r>
+        <w:rPr>
+          <w:rFonts w:asciiTheme="majorHAnsi" w:hAnsiTheme="majorHAnsi"/>
+          <w:sz w:val="28"/>
+          <w:szCs w:val="28"/>
+        </w:rPr>
+        <w:t xml:space="preserve">Class </w:t>
+      </w:r>
+      <w:proofErr w:type="spellStart"/>
+      <w:r>
+        <w:rPr>
+          <w:rFonts w:asciiTheme="majorHAnsi" w:hAnsiTheme="majorHAnsi"/>
+          <w:sz w:val="28"/>
+          <w:szCs w:val="28"/>
+        </w:rPr>
+        <w:t>MyClass</w:t>
+      </w:r>
+      <w:proofErr w:type="spellEnd"/>
+      <w:r>
+        <w:rPr>
+          <w:rFonts w:asciiTheme="majorHAnsi" w:hAnsiTheme="majorHAnsi"/>
+          <w:sz w:val="28"/>
+          <w:szCs w:val="28"/>
+        </w:rPr>
+        <w:t xml:space="preserve"> {</w:t>
+      </w:r>
+    </w:p>
+    <w:p>
+      <w:pPr>
+        <w:rPr>
+          <w:rFonts w:asciiTheme="majorHAnsi" w:hAnsiTheme="majorHAnsi"/>
+          <w:sz w:val="28"/>
+          <w:szCs w:val="28"/>
+        </w:rPr>
+      </w:pPr>
+      <w:proofErr w:type="gramStart"/>
+      <w:r>
+        <w:rPr>
+          <w:rFonts w:asciiTheme="majorHAnsi" w:hAnsiTheme="majorHAnsi"/>
+          <w:sz w:val="28"/>
+          <w:szCs w:val="28"/>
+        </w:rPr>
+        <w:t>public</w:t>
+      </w:r>
+      <w:proofErr w:type="gramEnd"/>
+      <w:r>
+        <w:rPr>
+          <w:rFonts w:asciiTheme="majorHAnsi" w:hAnsiTheme="majorHAnsi"/>
+          <w:sz w:val="28"/>
+          <w:szCs w:val="28"/>
+        </w:rPr>
+        <w:t>:</w:t>
+      </w:r>
+    </w:p>
+    <w:p>
+      <w:pPr>
+        <w:rPr>
+          <w:rFonts w:asciiTheme="majorHAnsi" w:hAnsiTheme="majorHAnsi"/>
+          <w:sz w:val="28"/>
+          <w:szCs w:val="28"/>
+        </w:rPr>
+      </w:pPr>
+      <w:r>
+        <w:rPr>
+          <w:rFonts w:asciiTheme="majorHAnsi" w:hAnsiTheme="majorHAnsi"/>
+          <w:sz w:val="28"/>
+          <w:szCs w:val="28"/>
+        </w:rPr>
         <w:tab/>
-        <w:t>If (a &lt; b) {</w:t>
-      </w:r>
-    </w:p>
-    <w:p>
-      <w:r>
-        <w:tab/>
-      </w:r>
-      <w:r>
-        <w:tab/>
-      </w:r>
-      <w:proofErr w:type="gramStart"/>
-      <w:r>
-        <w:t>a</w:t>
-      </w:r>
-      <w:proofErr w:type="gramEnd"/>
-      <w:r>
-        <w:t xml:space="preserve"> = b;</w:t>
-      </w:r>
-    </w:p>
-    <w:p>
-      <w:r>
-        <w:tab/>
-        <w:t>}</w:t>
-      </w:r>
-    </w:p>
-    <w:p>
-      <w:r>
-        <w:t xml:space="preserve">Classes must follow the same format for bracing, </w:t>
-      </w:r>
-      <w:r>
-        <w:t>with the opening brace</w:t>
-      </w:r>
-      <w:r>
-        <w:t xml:space="preserve"> on the same line of the class </w:t>
-      </w:r>
-      <w:r>
-        <w:t xml:space="preserve">name and the closing brace </w:t>
-      </w:r>
-      <w:r>
-        <w:t>on a new line.</w:t>
-      </w:r>
-      <w:r>
-        <w:t xml:space="preserve"> </w:t>
-      </w:r>
-      <w:r>
-        <w:t xml:space="preserve">The labels for </w:t>
-      </w:r>
-      <w:r>
-        <w:rPr>
-          <w:i/>
-        </w:rPr>
-        <w:t xml:space="preserve">private: </w:t>
-      </w:r>
-      <w:r>
-        <w:t xml:space="preserve">and </w:t>
-      </w:r>
-      <w:r>
-        <w:rPr>
-          <w:i/>
-        </w:rPr>
-        <w:t>public:</w:t>
-      </w:r>
-      <w:r>
-        <w:t xml:space="preserve"> are not indented.</w:t>
-      </w:r>
-    </w:p>
-    <w:p>
-      <w:r>
-        <w:t>Example:</w:t>
-      </w:r>
-    </w:p>
-    <w:p>
-      <w:r>
-        <w:tab/>
-        <w:t xml:space="preserve">Class </w:t>
-      </w:r>
-      <w:proofErr w:type="spellStart"/>
-      <w:r>
+      </w:r>
+      <w:proofErr w:type="spellStart"/>
+      <w:proofErr w:type="gramStart"/>
+      <w:r>
+        <w:rPr>
+          <w:rFonts w:asciiTheme="majorHAnsi" w:hAnsiTheme="majorHAnsi"/>
+          <w:sz w:val="28"/>
+          <w:szCs w:val="28"/>
+        </w:rPr>
         <w:t>MyClass</w:t>
       </w:r>
       <w:proofErr w:type="spellEnd"/>
       <w:r>
-        <w:t xml:space="preserve"> {</w:t>
-      </w:r>
-    </w:p>
-    <w:p>
-      <w:r>
-        <w:tab/>
-      </w:r>
-      <w:proofErr w:type="gramStart"/>
-      <w:r>
-        <w:t>public</w:t>
-      </w:r>
-      <w:proofErr w:type="gramEnd"/>
-      <w:r>
-        <w:t>:</w:t>
-      </w:r>
-    </w:p>
-    <w:p>
-      <w:r>
-        <w:tab/>
-      </w:r>
-      <w:r>
-        <w:tab/>
-      </w:r>
-      <w:proofErr w:type="spellStart"/>
-      <w:r>
-        <w:t>MyClass</w:t>
-      </w:r>
-      <w:proofErr w:type="spellEnd"/>
-      <w:proofErr w:type="gramStart"/>
-      <w:r>
-        <w:t>( )</w:t>
-      </w:r>
-      <w:proofErr w:type="gramEnd"/>
-      <w:r>
-        <w:t>;  // Constructor.</w:t>
-      </w:r>
-    </w:p>
-    <w:p>
-      <w:r>
-        <w:tab/>
-      </w:r>
-      <w:r>
+        <w:rPr>
+          <w:rFonts w:asciiTheme="majorHAnsi" w:hAnsiTheme="majorHAnsi"/>
+          <w:sz w:val="28"/>
+          <w:szCs w:val="28"/>
+        </w:rPr>
+        <w:t>(</w:t>
+      </w:r>
+      <w:proofErr w:type="gramEnd"/>
+      <w:r>
+        <w:rPr>
+          <w:rFonts w:asciiTheme="majorHAnsi" w:hAnsiTheme="majorHAnsi"/>
+          <w:sz w:val="28"/>
+          <w:szCs w:val="28"/>
+        </w:rPr>
+        <w:t xml:space="preserve"> );  // Constructor.</w:t>
+      </w:r>
+    </w:p>
+    <w:p>
+      <w:pPr>
+        <w:rPr>
+          <w:rFonts w:asciiTheme="majorHAnsi" w:hAnsiTheme="majorHAnsi"/>
+          <w:sz w:val="28"/>
+          <w:szCs w:val="28"/>
+        </w:rPr>
+      </w:pPr>
+      <w:r>
+        <w:rPr>
+          <w:rFonts w:asciiTheme="majorHAnsi" w:hAnsiTheme="majorHAnsi"/>
+          <w:sz w:val="28"/>
+          <w:szCs w:val="28"/>
+        </w:rPr>
         <w:tab/>
         <w:t>~</w:t>
       </w:r>
       <w:proofErr w:type="spellStart"/>
-      <w:r>
+      <w:proofErr w:type="gramStart"/>
+      <w:r>
+        <w:rPr>
+          <w:rFonts w:asciiTheme="majorHAnsi" w:hAnsiTheme="majorHAnsi"/>
+          <w:sz w:val="28"/>
+          <w:szCs w:val="28"/>
+        </w:rPr>
         <w:t>MyClass</w:t>
       </w:r>
       <w:proofErr w:type="spellEnd"/>
-      <w:proofErr w:type="gramStart"/>
-      <w:r>
-        <w:t>( )</w:t>
-      </w:r>
-      <w:proofErr w:type="gramEnd"/>
-      <w:r>
-        <w:t>;  // Destructor.</w:t>
-      </w:r>
-    </w:p>
-    <w:p>
-      <w:r>
+      <w:r>
+        <w:rPr>
+          <w:rFonts w:asciiTheme="majorHAnsi" w:hAnsiTheme="majorHAnsi"/>
+          <w:sz w:val="28"/>
+          <w:szCs w:val="28"/>
+        </w:rPr>
+        <w:t>(</w:t>
+      </w:r>
+      <w:proofErr w:type="gramEnd"/>
+      <w:r>
+        <w:rPr>
+          <w:rFonts w:asciiTheme="majorHAnsi" w:hAnsiTheme="majorHAnsi"/>
+          <w:sz w:val="28"/>
+          <w:szCs w:val="28"/>
+        </w:rPr>
+        <w:t xml:space="preserve"> );  // Destructor.</w:t>
+      </w:r>
+    </w:p>
+    <w:p>
+      <w:pPr>
+        <w:rPr>
+          <w:rFonts w:asciiTheme="majorHAnsi" w:hAnsiTheme="majorHAnsi"/>
+          <w:sz w:val="28"/>
+          <w:szCs w:val="28"/>
+        </w:rPr>
+      </w:pPr>
+      <w:r>
+        <w:rPr>
+          <w:rFonts w:asciiTheme="majorHAnsi" w:hAnsiTheme="majorHAnsi"/>
+          <w:sz w:val="28"/>
+          <w:szCs w:val="28"/>
+        </w:rPr>
         <w:tab/>
       </w:r>
+      <w:proofErr w:type="gramStart"/>
+      <w:r>
+        <w:rPr>
+          <w:rFonts w:asciiTheme="majorHAnsi" w:hAnsiTheme="majorHAnsi"/>
+          <w:sz w:val="28"/>
+          <w:szCs w:val="28"/>
+        </w:rPr>
+        <w:t>v</w:t>
+      </w:r>
+      <w:r>
+        <w:rPr>
+          <w:rFonts w:asciiTheme="majorHAnsi" w:hAnsiTheme="majorHAnsi"/>
+          <w:sz w:val="28"/>
+          <w:szCs w:val="28"/>
+        </w:rPr>
+        <w:t>oid</w:t>
+      </w:r>
+      <w:proofErr w:type="gramEnd"/>
+      <w:r>
+        <w:rPr>
+          <w:rFonts w:asciiTheme="majorHAnsi" w:hAnsiTheme="majorHAnsi"/>
+          <w:sz w:val="28"/>
+          <w:szCs w:val="28"/>
+        </w:rPr>
+        <w:t xml:space="preserve"> </w:t>
+      </w:r>
+      <w:proofErr w:type="spellStart"/>
+      <w:r>
+        <w:rPr>
+          <w:rFonts w:asciiTheme="majorHAnsi" w:hAnsiTheme="majorHAnsi"/>
+          <w:sz w:val="28"/>
+          <w:szCs w:val="28"/>
+        </w:rPr>
+        <w:t>myMethod</w:t>
+      </w:r>
+      <w:proofErr w:type="spellEnd"/>
+      <w:r>
+        <w:rPr>
+          <w:rFonts w:asciiTheme="majorHAnsi" w:hAnsiTheme="majorHAnsi"/>
+          <w:sz w:val="28"/>
+          <w:szCs w:val="28"/>
+        </w:rPr>
+        <w:t xml:space="preserve"> ( );</w:t>
+      </w:r>
+    </w:p>
+    <w:p>
+      <w:pPr>
+        <w:rPr>
+          <w:rFonts w:asciiTheme="majorHAnsi" w:hAnsiTheme="majorHAnsi"/>
+          <w:sz w:val="28"/>
+          <w:szCs w:val="28"/>
+        </w:rPr>
+      </w:pPr>
+      <w:r>
+        <w:rPr>
+          <w:rFonts w:asciiTheme="majorHAnsi" w:hAnsiTheme="majorHAnsi"/>
+          <w:sz w:val="28"/>
+          <w:szCs w:val="28"/>
+        </w:rPr>
+        <w:t>};</w:t>
+      </w:r>
+    </w:p>
+    <w:p>
+      <w:pPr>
+        <w:ind w:firstLine="720"/>
+      </w:pPr>
       <w:r>
         <w:tab/>
       </w:r>
-      <w:proofErr w:type="gramStart"/>
-      <w:r>
-        <w:t>void</w:t>
-      </w:r>
-      <w:proofErr w:type="gramEnd"/>
+      <w:r>
+        <w:tab/>
+      </w:r>
+    </w:p>
+    <w:p>
+      <w:r>
+        <w:t>One exception to this bracing style is permitted- inline functions may have their closing brace on the same line as their opening brace.</w:t>
+      </w:r>
+    </w:p>
+    <w:p/>
+    <w:p>
+      <w:pPr>
+        <w:pStyle w:val="Heading2"/>
+      </w:pPr>
+      <w:r>
+        <w:lastRenderedPageBreak/>
+        <w:t>Code Comments</w:t>
+      </w:r>
+    </w:p>
+    <w:p/>
+    <w:p>
+      <w:r>
+        <w:t>Comments should be used to explain what a section of code does if it is not clear.</w:t>
+      </w:r>
+    </w:p>
+    <w:p>
+      <w:r>
+        <w:t>It is preferable that if the code is too compl</w:t>
+      </w:r>
+      <w:r>
+        <w:t xml:space="preserve">ex to understand that it </w:t>
+      </w:r>
+      <w:r>
+        <w:t xml:space="preserve">be re-written. </w:t>
+      </w:r>
+      <w:r>
+        <w:t>Single line “//” c</w:t>
+      </w:r>
+      <w:r>
+        <w:t>ommenting is to be use</w:t>
+      </w:r>
+      <w:r>
+        <w:t>d, even for multi-line comments</w:t>
+      </w:r>
+      <w:r>
+        <w:t>.</w:t>
+      </w:r>
       <w:r>
         <w:t xml:space="preserve"> </w:t>
       </w:r>
-      <w:proofErr w:type="spellStart"/>
-      <w:r>
-        <w:t>myMethod</w:t>
-      </w:r>
-      <w:proofErr w:type="spellEnd"/>
-      <w:r>
-        <w:t xml:space="preserve"> ( );</w:t>
-      </w:r>
-    </w:p>
-    <w:p>
-      <w:r>
-        <w:tab/>
-      </w:r>
-      <w:proofErr w:type="gramStart"/>
-      <w:r>
-        <w:t>private</w:t>
-      </w:r>
-      <w:proofErr w:type="gramEnd"/>
-      <w:r>
-        <w:t>:</w:t>
-      </w:r>
-    </w:p>
-    <w:p>
-      <w:r>
-        <w:tab/>
-      </w:r>
-      <w:r>
-        <w:tab/>
-      </w:r>
-      <w:proofErr w:type="spellStart"/>
-      <w:proofErr w:type="gramStart"/>
-      <w:r>
-        <w:t>int</w:t>
-      </w:r>
-      <w:proofErr w:type="spellEnd"/>
-      <w:proofErr w:type="gramEnd"/>
-      <w:r>
-        <w:t xml:space="preserve"> year;</w:t>
-      </w:r>
-    </w:p>
-    <w:p>
-      <w:pPr>
-        <w:ind w:firstLine="720"/>
-      </w:pPr>
-      <w:r>
-        <w:t>};</w:t>
-      </w:r>
-    </w:p>
-    <w:p>
-      <w:pPr>
-        <w:ind w:firstLine="720"/>
-      </w:pPr>
-      <w:r>
-        <w:tab/>
-      </w:r>
-      <w:r>
-        <w:tab/>
-      </w:r>
-    </w:p>
-    <w:p>
-      <w:r>
-        <w:t>One exception to this bracing style is permitted- inline functions may have their closing brace on the same line as their opening brace.</w:t>
+      <w:r>
+        <w:t xml:space="preserve">Comments must </w:t>
+      </w:r>
+      <w:r>
+        <w:t>have a space between the code and the //. Also, i</w:t>
+      </w:r>
+      <w:r>
+        <w:t>nclude</w:t>
+      </w:r>
+      <w:r>
+        <w:t xml:space="preserve"> a space </w:t>
+      </w:r>
+      <w:r>
+        <w:t xml:space="preserve">immediately </w:t>
+      </w:r>
+      <w:r>
+        <w:t xml:space="preserve">after “//”, </w:t>
+      </w:r>
+      <w:r>
+        <w:t xml:space="preserve">and </w:t>
+      </w:r>
+      <w:r>
+        <w:t xml:space="preserve">the comment </w:t>
+      </w:r>
+      <w:r>
+        <w:t xml:space="preserve">should </w:t>
+      </w:r>
+      <w:r>
+        <w:t>start with an u</w:t>
+      </w:r>
+      <w:r>
+        <w:t xml:space="preserve">pper case </w:t>
+      </w:r>
+      <w:r>
+        <w:t xml:space="preserve">character and end with a period, as in </w:t>
+      </w:r>
+      <w:proofErr w:type="gramStart"/>
+      <w:r>
+        <w:t>standard</w:t>
+      </w:r>
+      <w:proofErr w:type="gramEnd"/>
+      <w:r>
+        <w:t xml:space="preserve"> English.</w:t>
+      </w:r>
+      <w:r>
+        <w:t xml:space="preserve"> If a comment is supposed to explain multiple lines of code, put it directly above the first line of said code.</w:t>
       </w:r>
     </w:p>
     <w:p/>
     <w:p>
       <w:pPr>
-        <w:pStyle w:val="Heading2"/>
-      </w:pPr>
-      <w:r>
-        <w:t>Code Comments</w:t>
-      </w:r>
-    </w:p>
-    <w:p/>
-    <w:p>
-      <w:r>
-        <w:t>Comments should be used to explain what a section of code does if it is not clear.</w:t>
-      </w:r>
-    </w:p>
-    <w:p>
-      <w:r>
-        <w:t>It is preferable that if the code is too compl</w:t>
-      </w:r>
-      <w:r>
-        <w:t xml:space="preserve">ex to understand that it </w:t>
-      </w:r>
-      <w:r>
-        <w:t xml:space="preserve">be re-written. </w:t>
-      </w:r>
-      <w:r>
-        <w:t>Single line “//” c</w:t>
-      </w:r>
-      <w:r>
-        <w:t>ommenting is to be use</w:t>
-      </w:r>
-      <w:r>
-        <w:t>d, even for multi-line comments</w:t>
-      </w:r>
-      <w:r>
+        <w:rPr>
+          <w:rFonts w:asciiTheme="majorHAnsi" w:hAnsiTheme="majorHAnsi"/>
+          <w:sz w:val="28"/>
+          <w:szCs w:val="28"/>
+        </w:rPr>
+      </w:pPr>
+      <w:r>
+        <w:rPr>
+          <w:rFonts w:asciiTheme="majorHAnsi" w:hAnsiTheme="majorHAnsi"/>
+          <w:sz w:val="28"/>
+          <w:szCs w:val="28"/>
+        </w:rPr>
+        <w:t xml:space="preserve">// For example, these are </w:t>
+      </w:r>
+      <w:proofErr w:type="spellStart"/>
+      <w:r>
+        <w:rPr>
+          <w:rFonts w:asciiTheme="majorHAnsi" w:hAnsiTheme="majorHAnsi"/>
+          <w:sz w:val="28"/>
+          <w:szCs w:val="28"/>
+        </w:rPr>
+        <w:t>cins</w:t>
+      </w:r>
+      <w:proofErr w:type="spellEnd"/>
+      <w:r>
+        <w:rPr>
+          <w:rFonts w:asciiTheme="majorHAnsi" w:hAnsiTheme="majorHAnsi"/>
+          <w:sz w:val="28"/>
+          <w:szCs w:val="28"/>
+        </w:rPr>
         <w:t>.</w:t>
       </w:r>
       <w:r>
-        <w:t xml:space="preserve"> </w:t>
-      </w:r>
-      <w:r>
-        <w:t xml:space="preserve">Comments must </w:t>
-      </w:r>
-      <w:r>
-        <w:t>include</w:t>
-      </w:r>
-      <w:r>
-        <w:t xml:space="preserve"> a space </w:t>
-      </w:r>
-      <w:r>
-        <w:t xml:space="preserve">immediately </w:t>
-      </w:r>
-      <w:r>
-        <w:t xml:space="preserve">after “//”, </w:t>
-      </w:r>
-      <w:r>
-        <w:t xml:space="preserve">and </w:t>
-      </w:r>
-      <w:r>
-        <w:t xml:space="preserve">should </w:t>
-      </w:r>
-      <w:r>
-        <w:t>start with an u</w:t>
-      </w:r>
-      <w:r>
-        <w:t xml:space="preserve">pper case </w:t>
-      </w:r>
-      <w:r>
-        <w:t xml:space="preserve">character and end with a period, as in </w:t>
-      </w:r>
-      <w:proofErr w:type="gramStart"/>
-      <w:r>
-        <w:t>standard</w:t>
-      </w:r>
-      <w:proofErr w:type="gramEnd"/>
-      <w:r>
-        <w:t xml:space="preserve"> English.</w:t>
+        <w:rPr>
+          <w:rFonts w:asciiTheme="majorHAnsi" w:hAnsiTheme="majorHAnsi"/>
+          <w:sz w:val="28"/>
+          <w:szCs w:val="28"/>
+        </w:rPr>
+        <w:br/>
+      </w:r>
+      <w:proofErr w:type="spellStart"/>
+      <w:proofErr w:type="gramStart"/>
+      <w:r>
+        <w:rPr>
+          <w:rFonts w:asciiTheme="majorHAnsi" w:hAnsiTheme="majorHAnsi"/>
+          <w:sz w:val="28"/>
+          <w:szCs w:val="28"/>
+        </w:rPr>
+        <w:t>cin</w:t>
+      </w:r>
+      <w:proofErr w:type="spellEnd"/>
+      <w:proofErr w:type="gramEnd"/>
+      <w:r>
+        <w:rPr>
+          <w:rFonts w:asciiTheme="majorHAnsi" w:hAnsiTheme="majorHAnsi"/>
+          <w:sz w:val="28"/>
+          <w:szCs w:val="28"/>
+        </w:rPr>
+        <w:t xml:space="preserve"> &gt;&gt; x;</w:t>
+      </w:r>
+    </w:p>
+    <w:p>
+      <w:pPr>
+        <w:rPr>
+          <w:rFonts w:asciiTheme="majorHAnsi" w:hAnsiTheme="majorHAnsi"/>
+          <w:sz w:val="28"/>
+          <w:szCs w:val="28"/>
+        </w:rPr>
+      </w:pPr>
+      <w:proofErr w:type="spellStart"/>
+      <w:proofErr w:type="gramStart"/>
+      <w:r>
+        <w:rPr>
+          <w:rFonts w:asciiTheme="majorHAnsi" w:hAnsiTheme="majorHAnsi"/>
+          <w:sz w:val="28"/>
+          <w:szCs w:val="28"/>
+        </w:rPr>
+        <w:t>cin</w:t>
+      </w:r>
+      <w:proofErr w:type="spellEnd"/>
+      <w:proofErr w:type="gramEnd"/>
+      <w:r>
+        <w:rPr>
+          <w:rFonts w:asciiTheme="majorHAnsi" w:hAnsiTheme="majorHAnsi"/>
+          <w:sz w:val="28"/>
+          <w:szCs w:val="28"/>
+        </w:rPr>
+        <w:t xml:space="preserve"> &gt;&gt; y;</w:t>
+      </w:r>
+    </w:p>
+    <w:p>
+      <w:pPr>
+        <w:rPr>
+          <w:rFonts w:asciiTheme="majorHAnsi" w:hAnsiTheme="majorHAnsi"/>
+          <w:sz w:val="28"/>
+          <w:szCs w:val="28"/>
+        </w:rPr>
+      </w:pPr>
+      <w:proofErr w:type="spellStart"/>
+      <w:proofErr w:type="gramStart"/>
+      <w:r>
+        <w:rPr>
+          <w:rFonts w:asciiTheme="majorHAnsi" w:hAnsiTheme="majorHAnsi"/>
+          <w:sz w:val="28"/>
+          <w:szCs w:val="28"/>
+        </w:rPr>
+        <w:t>cin</w:t>
+      </w:r>
+      <w:proofErr w:type="spellEnd"/>
+      <w:proofErr w:type="gramEnd"/>
+      <w:r>
+        <w:rPr>
+          <w:rFonts w:asciiTheme="majorHAnsi" w:hAnsiTheme="majorHAnsi"/>
+          <w:sz w:val="28"/>
+          <w:szCs w:val="28"/>
+        </w:rPr>
+        <w:t xml:space="preserve"> &gt;&gt; z;</w:t>
       </w:r>
     </w:p>
     <w:p/>
@@ -1120,6 +3348,40 @@
       <w:bookmarkEnd w:id="0"/>
     </w:p>
     <w:p/>
+    <w:p>
+      <w:pPr>
+        <w:pStyle w:val="Heading2"/>
+      </w:pPr>
+      <w:r>
+        <w:t>Functions</w:t>
+      </w:r>
+    </w:p>
+    <w:p/>
+    <w:p>
+      <w:r>
+        <w:t>Functions should be kept as small as possible. If a function exceeds approximately 40 lines, consider separating it into smaller parts.</w:t>
+      </w:r>
+    </w:p>
+    <w:p>
+      <w:r>
+        <w:t>There is no hard limit to the size of a function, as at times it is unavoidable that a function grow in size- this can be acceptable if there is no alternative method of reducing it into smaller parts.</w:t>
+      </w:r>
+    </w:p>
+    <w:p/>
+    <w:p>
+      <w:pPr>
+        <w:pStyle w:val="Heading2"/>
+      </w:pPr>
+      <w:r>
+        <w:t>Versioning</w:t>
+      </w:r>
+    </w:p>
+    <w:p/>
+    <w:p>
+      <w:r>
+        <w:t>At the top of each code file is a comment block which must be modified each time the file is modified. Increment the version number before synching it to Github.</w:t>
+      </w:r>
+    </w:p>
     <w:sectPr>
       <w:pgSz w:w="11900" w:h="16840"/>
       <w:pgMar w:top="1440" w:right="1800" w:bottom="1440" w:left="1800" w:header="708" w:footer="708" w:gutter="0"/>
@@ -1131,7 +3393,7 @@
 </file>
 
 <file path=word/numbering.xml><?xml version="1.0" encoding="utf-8"?>
-<w:numbering xmlns:wpc="http://schemas.microsoft.com/office/word/2010/wordprocessingCanvas" xmlns:mo="http://schemas.microsoft.com/office/mac/office/2008/main" xmlns:mc="http://schemas.openxmlformats.org/markup-compatibility/2006" xmlns:mv="urn:schemas-microsoft-com:mac:vml" xmlns:o="urn:schemas-microsoft-com:office:office" xmlns:r="http://schemas.openxmlformats.org/officeDocument/2006/relationships" xmlns:m="http://schemas.openxmlformats.org/officeDocument/2006/math" xmlns:v="urn:schemas-microsoft-com:vml" xmlns:wp14="http://schemas.microsoft.com/office/word/2010/wordprocessingDrawing" xmlns:wp="http://schemas.openxmlformats.org/drawingml/2006/wordprocessingDrawing" xmlns:w10="urn:schemas-microsoft-com:office:word" xmlns:w="http://schemas.openxmlformats.org/wordprocessingml/2006/main" xmlns:w14="http://schemas.microsoft.com/office/word/2010/wordml" xmlns:wpg="http://schemas.microsoft.com/office/word/2010/wordprocessingGroup" xmlns:wpi="http://schemas.microsoft.com/office/word/2010/wordprocessingInk" xmlns:wne="http://schemas.microsoft.com/office/word/2006/wordml" xmlns:wps="http://schemas.microsoft.com/office/word/2010/wordprocessingShape" mc:Ignorable="w14 wp14">
+<w:numbering xmlns:ve="http://schemas.openxmlformats.org/markup-compatibility/2006" xmlns:o="urn:schemas-microsoft-com:office:office" xmlns:r="http://schemas.openxmlformats.org/officeDocument/2006/relationships" xmlns:m="http://schemas.openxmlformats.org/officeDocument/2006/math" xmlns:v="urn:schemas-microsoft-com:vml" xmlns:wp="http://schemas.openxmlformats.org/drawingml/2006/wordprocessingDrawing" xmlns:w10="urn:schemas-microsoft-com:office:word" xmlns:w="http://schemas.openxmlformats.org/wordprocessingml/2006/main" xmlns:wne="http://schemas.microsoft.com/office/word/2006/wordml">
   <w:abstractNum w:abstractNumId="0">
     <w:nsid w:val="12DF1C55"/>
     <w:multiLevelType w:val="hybridMultilevel"/>
@@ -1403,7 +3665,7 @@
 </file>
 
 <file path=word/styles.xml><?xml version="1.0" encoding="utf-8"?>
-<w:styles xmlns:mc="http://schemas.openxmlformats.org/markup-compatibility/2006" xmlns:r="http://schemas.openxmlformats.org/officeDocument/2006/relationships" xmlns:w="http://schemas.openxmlformats.org/wordprocessingml/2006/main" xmlns:w14="http://schemas.microsoft.com/office/word/2010/wordml" mc:Ignorable="w14">
+<w:styles xmlns:r="http://schemas.openxmlformats.org/officeDocument/2006/relationships" xmlns:w="http://schemas.openxmlformats.org/wordprocessingml/2006/main">
   <w:docDefaults>
     <w:rPrDefault>
       <w:rPr>
@@ -1415,7 +3677,7 @@
     </w:rPrDefault>
     <w:pPrDefault/>
   </w:docDefaults>
-  <w:latentStyles w:defLockedState="0" w:defUIPriority="99" w:defSemiHidden="1" w:defUnhideWhenUsed="1" w:defQFormat="0" w:count="276">
+  <w:latentStyles w:defLockedState="0" w:defUIPriority="99" w:defSemiHidden="1" w:defUnhideWhenUsed="1" w:defQFormat="0" w:count="267">
     <w:lsdException w:name="Normal" w:semiHidden="0" w:uiPriority="0" w:unhideWhenUsed="0" w:qFormat="1"/>
     <w:lsdException w:name="heading 1" w:semiHidden="0" w:uiPriority="9" w:unhideWhenUsed="0" w:qFormat="1"/>
     <w:lsdException w:name="heading 2" w:uiPriority="9" w:qFormat="1"/>
@@ -1557,6 +3819,7 @@
   <w:style w:type="paragraph" w:default="1" w:styleId="Normal">
     <w:name w:val="Normal"/>
     <w:qFormat/>
+    <w:rsid w:val="00147AC5"/>
   </w:style>
   <w:style w:type="paragraph" w:styleId="Heading1">
     <w:name w:val="heading 1"/>
@@ -1616,6 +3879,7 @@
     <w:uiPriority w:val="99"/>
     <w:semiHidden/>
     <w:unhideWhenUsed/>
+    <w:qFormat/>
     <w:tblPr>
       <w:tblInd w:w="0" w:type="dxa"/>
       <w:tblCellMar>

</xml_diff>